<commit_message>
add array and object
</commit_message>
<xml_diff>
--- a/Javascript.docx
+++ b/Javascript.docx
@@ -105,10 +105,7 @@
         <w:t xml:space="preserve"> </w:t>
       </w:r>
       <w:r>
-        <w:t>bật lên cửa sổ hộp thoại</w:t>
-      </w:r>
-      <w:r>
-        <w:t xml:space="preserve"> </w:t>
+        <w:t xml:space="preserve">bật lên cửa sổ hộp thoại </w:t>
       </w:r>
     </w:p>
     <w:p>
@@ -367,6 +364,885 @@
       </w:pPr>
       <w:r>
         <w:t>Text</w:t>
+      </w:r>
+    </w:p>
+    <w:p>
+      <w:r>
+        <w:rPr>
+          <w:color w:val="FF0000"/>
+          <w:highlight w:val="darkGray"/>
+        </w:rPr>
+        <w:t>Object: nằm trong dấu ngoặc nhọn.</w:t>
+      </w:r>
+      <w:r>
+        <w:rPr>
+          <w:color w:val="FF0000"/>
+        </w:rPr>
+        <w:t xml:space="preserve"> </w:t>
+      </w:r>
+      <w:r>
+        <w:rPr>
+          <w:color w:val="FF0000"/>
+        </w:rPr>
+        <w:br/>
+      </w:r>
+      <w:r>
+        <w:t xml:space="preserve">   </w:t>
+      </w:r>
+      <w:r>
+        <w:tab/>
+        <w:t>V</w:t>
+      </w:r>
+      <w:r>
+        <w:t>d: let person={</w:t>
+      </w:r>
+    </w:p>
+    <w:p>
+      <w:pPr>
+        <w:ind w:left="720"/>
+      </w:pPr>
+      <w:r>
+        <w:t>firstName: ‘john’,</w:t>
+      </w:r>
+    </w:p>
+    <w:p>
+      <w:pPr>
+        <w:ind w:left="720"/>
+      </w:pPr>
+      <w:r>
+        <w:t>lastName: ‘Doe’</w:t>
+      </w:r>
+    </w:p>
+    <w:p>
+      <w:pPr>
+        <w:ind w:left="720"/>
+      </w:pPr>
+      <w:r>
+        <w:t>};</w:t>
+      </w:r>
+    </w:p>
+    <w:p>
+      <w:pPr>
+        <w:pStyle w:val="ListParagraph"/>
+        <w:numPr>
+          <w:ilvl w:val="0"/>
+          <w:numId w:val="4"/>
+        </w:numPr>
+      </w:pPr>
+      <w:r>
+        <w:t>Truy cập thông qua dấu chấm(.) &lt;ObjectName.propertyName&gt;</w:t>
+      </w:r>
+    </w:p>
+    <w:p>
+      <w:pPr>
+        <w:pStyle w:val="ListParagraph"/>
+        <w:ind w:left="1440"/>
+      </w:pPr>
+      <w:r>
+        <w:t>Vd: person.firstName</w:t>
+      </w:r>
+    </w:p>
+    <w:p>
+      <w:pPr>
+        <w:pStyle w:val="ListParagraph"/>
+        <w:ind w:left="1440"/>
+      </w:pPr>
+      <w:r>
+        <w:tab/>
+        <w:t>Console.log(person.firstName);</w:t>
+      </w:r>
+    </w:p>
+    <w:p>
+      <w:pPr>
+        <w:pStyle w:val="ListParagraph"/>
+        <w:numPr>
+          <w:ilvl w:val="0"/>
+          <w:numId w:val="4"/>
+        </w:numPr>
+      </w:pPr>
+      <w:r>
+        <w:t>Truy cập giống như mảng [ ] &lt;</w:t>
+      </w:r>
+      <w:r>
+        <w:t xml:space="preserve"> </w:t>
+      </w:r>
+      <w:r>
+        <w:t>ObjectName[ ‘</w:t>
+      </w:r>
+      <w:r>
+        <w:t>pr</w:t>
+      </w:r>
+      <w:r>
+        <w:t>opertyName ‘]&gt;</w:t>
+      </w:r>
+    </w:p>
+    <w:p>
+      <w:pPr>
+        <w:pStyle w:val="ListParagraph"/>
+        <w:ind w:left="1440"/>
+      </w:pPr>
+      <w:r>
+        <w:t xml:space="preserve">Vd: console.log(person[‘ firstName’]); </w:t>
+      </w:r>
+    </w:p>
+    <w:p>
+      <w:pPr>
+        <w:ind w:left="1440"/>
+      </w:pPr>
+      <w:r>
+        <w:t>Note: nếu tên thuộc tính( propertyName) có khoảng trắng thì cần đặt trong dấu nháy đơn.</w:t>
+      </w:r>
+      <w:r>
+        <w:t xml:space="preserve"> Và chỉ được gọi thông qua kiểu giống mảng.</w:t>
+      </w:r>
+    </w:p>
+    <w:p>
+      <w:pPr>
+        <w:ind w:left="1440"/>
+      </w:pPr>
+      <w:r>
+        <w:t>Vd: let address={</w:t>
+      </w:r>
+    </w:p>
+    <w:p>
+      <w:pPr>
+        <w:ind w:left="1440"/>
+      </w:pPr>
+      <w:r>
+        <w:t>‘building no’: 3960,</w:t>
+      </w:r>
+    </w:p>
+    <w:p>
+      <w:pPr>
+        <w:ind w:left="1440"/>
+      </w:pPr>
+      <w:r>
+        <w:t xml:space="preserve">street: ‘ north 1st street’ </w:t>
+      </w:r>
+    </w:p>
+    <w:p>
+      <w:pPr>
+        <w:ind w:left="1440"/>
+      </w:pPr>
+      <w:r>
+        <w:t>};</w:t>
+      </w:r>
+    </w:p>
+    <w:p>
+      <w:pPr>
+        <w:pStyle w:val="ListParagraph"/>
+        <w:numPr>
+          <w:ilvl w:val="0"/>
+          <w:numId w:val="4"/>
+        </w:numPr>
+      </w:pPr>
+      <w:r>
+        <w:t>Thay đổi giá trị của thuộc tính ( modifying the value of a property)</w:t>
+      </w:r>
+    </w:p>
+    <w:p>
+      <w:pPr>
+        <w:pStyle w:val="ListParagraph"/>
+        <w:ind w:left="1440"/>
+      </w:pPr>
+      <w:r>
+        <w:t>Vd: person.firstName=’Jane’;</w:t>
+      </w:r>
+    </w:p>
+    <w:p>
+      <w:pPr>
+        <w:pStyle w:val="ListParagraph"/>
+        <w:numPr>
+          <w:ilvl w:val="0"/>
+          <w:numId w:val="4"/>
+        </w:numPr>
+      </w:pPr>
+      <w:r>
+        <w:t>Adding a new property to an object</w:t>
+      </w:r>
+    </w:p>
+    <w:p>
+      <w:pPr>
+        <w:ind w:left="1440"/>
+      </w:pPr>
+      <w:r>
+        <w:t>Vd: person.age=25;</w:t>
+      </w:r>
+    </w:p>
+    <w:p>
+      <w:pPr>
+        <w:pStyle w:val="ListParagraph"/>
+        <w:numPr>
+          <w:ilvl w:val="0"/>
+          <w:numId w:val="4"/>
+        </w:numPr>
+      </w:pPr>
+      <w:r>
+        <w:t xml:space="preserve">Deleting a property of an object </w:t>
+      </w:r>
+    </w:p>
+    <w:p>
+      <w:pPr>
+        <w:pStyle w:val="ListParagraph"/>
+        <w:ind w:left="1440"/>
+      </w:pPr>
+      <w:r>
+        <w:t>Vd: delete person.age;</w:t>
+      </w:r>
+    </w:p>
+    <w:p>
+      <w:pPr>
+        <w:pStyle w:val="ListParagraph"/>
+        <w:numPr>
+          <w:ilvl w:val="0"/>
+          <w:numId w:val="4"/>
+        </w:numPr>
+      </w:pPr>
+      <w:r>
+        <w:t xml:space="preserve">Checking if a property exists ( return </w:t>
+      </w:r>
+      <w:r>
+        <w:rPr>
+          <w:highlight w:val="yellow"/>
+        </w:rPr>
+        <w:t>true or false</w:t>
+      </w:r>
+      <w:r>
+        <w:t>)</w:t>
+      </w:r>
+    </w:p>
+    <w:p>
+      <w:pPr>
+        <w:pStyle w:val="ListParagraph"/>
+        <w:ind w:left="1440"/>
+      </w:pPr>
+      <w:r>
+        <w:t xml:space="preserve">Vd: console.log( ‘ssn’ </w:t>
+      </w:r>
+      <w:r>
+        <w:t>in person</w:t>
+      </w:r>
+      <w:r>
+        <w:t>);</w:t>
+      </w:r>
+    </w:p>
+    <w:p>
+      <w:pPr>
+        <w:pStyle w:val="ListParagraph"/>
+        <w:ind w:left="1440"/>
+      </w:pPr>
+      <w:r>
+        <w:t xml:space="preserve">Ouput </w:t>
+      </w:r>
+      <w:r>
+        <w:t xml:space="preserve">sẽ hiển thị </w:t>
+      </w:r>
+      <w:r>
+        <w:rPr>
+          <w:highlight w:val="yellow"/>
+        </w:rPr>
+        <w:t>false</w:t>
+      </w:r>
+      <w:r>
+        <w:t xml:space="preserve"> do ‘ssn’ không có trong person</w:t>
+      </w:r>
+    </w:p>
+    <w:p>
+      <w:pPr>
+        <w:rPr>
+          <w:color w:val="FF0000"/>
+        </w:rPr>
+      </w:pPr>
+      <w:r>
+        <w:rPr>
+          <w:color w:val="FF0000"/>
+          <w:highlight w:val="darkGray"/>
+        </w:rPr>
+        <w:t>Array</w:t>
+      </w:r>
+      <w:r>
+        <w:rPr>
+          <w:color w:val="FF0000"/>
+        </w:rPr>
+        <w:t xml:space="preserve"> </w:t>
+      </w:r>
+    </w:p>
+    <w:p>
+      <w:pPr>
+        <w:pStyle w:val="ListParagraph"/>
+        <w:numPr>
+          <w:ilvl w:val="0"/>
+          <w:numId w:val="4"/>
+        </w:numPr>
+      </w:pPr>
+      <w:r>
+        <w:t xml:space="preserve">2 cách tạo </w:t>
+      </w:r>
+      <w:r>
+        <w:t xml:space="preserve">array: </w:t>
+      </w:r>
+    </w:p>
+    <w:p>
+      <w:pPr>
+        <w:ind w:left="2160"/>
+      </w:pPr>
+      <w:r>
+        <w:t>Vd cách1: var languages= new Array(</w:t>
+      </w:r>
+    </w:p>
+    <w:p>
+      <w:pPr>
+        <w:ind w:left="2160"/>
+      </w:pPr>
+      <w:r>
+        <w:t>‘PHP’,</w:t>
+      </w:r>
+    </w:p>
+    <w:p>
+      <w:pPr>
+        <w:ind w:left="2160"/>
+      </w:pPr>
+      <w:r>
+        <w:t>‘Java’</w:t>
+      </w:r>
+    </w:p>
+    <w:p>
+      <w:pPr>
+        <w:ind w:left="2160"/>
+      </w:pPr>
+      <w:r>
+        <w:t>);</w:t>
+      </w:r>
+    </w:p>
+    <w:p>
+      <w:pPr>
+        <w:ind w:left="2160"/>
+      </w:pPr>
+      <w:r>
+        <w:t>Vd cách 2: var languages=[</w:t>
+      </w:r>
+    </w:p>
+    <w:p>
+      <w:pPr>
+        <w:ind w:left="2160"/>
+      </w:pPr>
+      <w:r>
+        <w:t>‘PHP’,</w:t>
+      </w:r>
+    </w:p>
+    <w:p>
+      <w:pPr>
+        <w:ind w:left="2160"/>
+      </w:pPr>
+      <w:r>
+        <w:t>‘Java’</w:t>
+      </w:r>
+    </w:p>
+    <w:p>
+      <w:pPr>
+        <w:ind w:left="2160"/>
+      </w:pPr>
+      <w:r>
+        <w:t>];</w:t>
+      </w:r>
+    </w:p>
+    <w:p>
+      <w:pPr>
+        <w:pStyle w:val="ListParagraph"/>
+        <w:numPr>
+          <w:ilvl w:val="0"/>
+          <w:numId w:val="4"/>
+        </w:numPr>
+      </w:pPr>
+      <w:r>
+        <w:t>forEach: duyệt mảng</w:t>
+      </w:r>
+    </w:p>
+    <w:p>
+      <w:pPr>
+        <w:pStyle w:val="ListParagraph"/>
+        <w:numPr>
+          <w:ilvl w:val="0"/>
+          <w:numId w:val="4"/>
+        </w:numPr>
+      </w:pPr>
+      <w:r>
+        <w:t>every: kiểm tra mảng thỏa điều kiện hay không( return true or false)</w:t>
+      </w:r>
+    </w:p>
+    <w:p>
+      <w:pPr>
+        <w:pStyle w:val="ListParagraph"/>
+        <w:numPr>
+          <w:ilvl w:val="0"/>
+          <w:numId w:val="4"/>
+        </w:numPr>
+      </w:pPr>
+      <w:r>
+        <w:t xml:space="preserve">some: kiểm tra chỉ cần 1 cái thỏa đk </w:t>
+      </w:r>
+    </w:p>
+    <w:p>
+      <w:pPr>
+        <w:pStyle w:val="ListParagraph"/>
+        <w:numPr>
+          <w:ilvl w:val="0"/>
+          <w:numId w:val="4"/>
+        </w:numPr>
+      </w:pPr>
+      <w:r>
+        <w:t>find: tìm được 1 phần tử trong mảng nếu có thì trả về phần tử đó không thì trả về undefined</w:t>
+      </w:r>
+    </w:p>
+    <w:p>
+      <w:pPr>
+        <w:pStyle w:val="ListParagraph"/>
+        <w:numPr>
+          <w:ilvl w:val="0"/>
+          <w:numId w:val="4"/>
+        </w:numPr>
+      </w:pPr>
+      <w:r>
+        <w:t xml:space="preserve">filter:tìm phần tử thỏa </w:t>
+      </w:r>
+      <w:r>
+        <w:t>đk trả về tất cả các phần tử thỏa mãn đk</w:t>
+      </w:r>
+    </w:p>
+    <w:p>
+      <w:pPr>
+        <w:pStyle w:val="ListParagraph"/>
+        <w:numPr>
+          <w:ilvl w:val="0"/>
+          <w:numId w:val="4"/>
+        </w:numPr>
+      </w:pPr>
+      <w:r>
+        <w:t>map:bổ sung phần tử hoặc giá trị cho mảng</w:t>
+      </w:r>
+    </w:p>
+    <w:p>
+      <w:pPr>
+        <w:pStyle w:val="ListParagraph"/>
+        <w:numPr>
+          <w:ilvl w:val="0"/>
+          <w:numId w:val="4"/>
+        </w:numPr>
+      </w:pPr>
+      <w:r>
+        <w:t>reduce:</w:t>
+      </w:r>
+    </w:p>
+    <w:p>
+      <w:pPr>
+        <w:pStyle w:val="ListParagraph"/>
+        <w:numPr>
+          <w:ilvl w:val="0"/>
+          <w:numId w:val="4"/>
+        </w:numPr>
+      </w:pPr>
+      <w:r>
+        <w:t>Getting the array size</w:t>
+      </w:r>
+    </w:p>
+    <w:p>
+      <w:pPr>
+        <w:pStyle w:val="ListParagraph"/>
+        <w:ind w:left="1440"/>
+      </w:pPr>
+      <w:r>
+        <w:t>Console.log(languages.lenght);</w:t>
+      </w:r>
+    </w:p>
+    <w:p>
+      <w:pPr>
+        <w:pStyle w:val="ListParagraph"/>
+        <w:numPr>
+          <w:ilvl w:val="0"/>
+          <w:numId w:val="4"/>
+        </w:numPr>
+      </w:pPr>
+      <w:r>
+        <w:t xml:space="preserve">Adding an element </w:t>
+      </w:r>
+    </w:p>
+    <w:p>
+      <w:pPr>
+        <w:pStyle w:val="ListParagraph"/>
+        <w:numPr>
+          <w:ilvl w:val="0"/>
+          <w:numId w:val="6"/>
+        </w:numPr>
+      </w:pPr>
+      <w:r>
+        <w:t>Languages.push(‘C#’); //</w:t>
+      </w:r>
+      <w:r>
+        <w:t>to the end of an array</w:t>
+      </w:r>
+    </w:p>
+    <w:p>
+      <w:pPr>
+        <w:pStyle w:val="ListParagraph"/>
+        <w:numPr>
+          <w:ilvl w:val="0"/>
+          <w:numId w:val="6"/>
+        </w:numPr>
+      </w:pPr>
+      <w:r>
+        <w:t>Languages.unshift(‘C++’) // to the begiinning of an array</w:t>
+      </w:r>
+    </w:p>
+    <w:p>
+      <w:pPr>
+        <w:pStyle w:val="ListParagraph"/>
+        <w:numPr>
+          <w:ilvl w:val="0"/>
+          <w:numId w:val="4"/>
+        </w:numPr>
+      </w:pPr>
+      <w:r>
+        <w:t>Removing an element</w:t>
+      </w:r>
+    </w:p>
+    <w:p>
+      <w:pPr>
+        <w:pStyle w:val="ListParagraph"/>
+        <w:numPr>
+          <w:ilvl w:val="1"/>
+          <w:numId w:val="4"/>
+        </w:numPr>
+      </w:pPr>
+      <w:r>
+        <w:t>Const lastelement= languages.pop();//</w:t>
+      </w:r>
+      <w:r>
+        <w:t>to the end of an array</w:t>
+      </w:r>
+    </w:p>
+    <w:p>
+      <w:pPr>
+        <w:pStyle w:val="ListParagraph"/>
+        <w:numPr>
+          <w:ilvl w:val="1"/>
+          <w:numId w:val="4"/>
+        </w:numPr>
+      </w:pPr>
+      <w:r>
+        <w:t xml:space="preserve">Const firstElement= languages.shift(); </w:t>
+      </w:r>
+      <w:r>
+        <w:t>// to the beginning of an array</w:t>
+      </w:r>
+    </w:p>
+    <w:p>
+      <w:pPr>
+        <w:pStyle w:val="ListParagraph"/>
+        <w:numPr>
+          <w:ilvl w:val="0"/>
+          <w:numId w:val="4"/>
+        </w:numPr>
+      </w:pPr>
+      <w:r>
+        <w:t>Check if a value in an array</w:t>
+      </w:r>
+    </w:p>
+    <w:p>
+      <w:pPr>
+        <w:pStyle w:val="ListParagraph"/>
+        <w:numPr>
+          <w:ilvl w:val="0"/>
+          <w:numId w:val="10"/>
+        </w:numPr>
+      </w:pPr>
+      <w:r>
+        <w:t>Console.log(Array.isArray(languages)); //output la true</w:t>
+      </w:r>
+    </w:p>
+    <w:p>
+      <w:pPr>
+        <w:pStyle w:val="ListParagraph"/>
+        <w:numPr>
+          <w:ilvl w:val="0"/>
+          <w:numId w:val="4"/>
+        </w:numPr>
+      </w:pPr>
+      <w:r>
+        <w:t>Finding an index of an element in the array</w:t>
+      </w:r>
+    </w:p>
+    <w:p>
+      <w:pPr>
+        <w:pStyle w:val="ListParagraph"/>
+        <w:numPr>
+          <w:ilvl w:val="1"/>
+          <w:numId w:val="4"/>
+        </w:numPr>
+      </w:pPr>
+      <w:r>
+        <w:t>Var index= languages.indexOf(‘PHP’);</w:t>
+      </w:r>
+    </w:p>
+    <w:p>
+      <w:pPr>
+        <w:pStyle w:val="ListParagraph"/>
+        <w:ind w:left="2160"/>
+      </w:pPr>
+      <w:r>
+        <w:t>Console.log(index); // output la 0</w:t>
+      </w:r>
+    </w:p>
+    <w:p>
+      <w:pPr>
+        <w:rPr>
+          <w:color w:val="C00000"/>
+        </w:rPr>
+      </w:pPr>
+      <w:r>
+        <w:rPr>
+          <w:color w:val="C00000"/>
+          <w:highlight w:val="darkGray"/>
+        </w:rPr>
+        <w:t>Promise</w:t>
+      </w:r>
+      <w:r>
+        <w:rPr>
+          <w:color w:val="C00000"/>
+        </w:rPr>
+        <w:t xml:space="preserve"> </w:t>
+      </w:r>
+    </w:p>
+    <w:p>
+      <w:r>
+        <w:t>Sync: đồng bộ</w:t>
+      </w:r>
+    </w:p>
+    <w:p>
+      <w:r>
+        <w:tab/>
+        <w:t>Async: bất đồng bộ: setTimeout, setInterval, fetch,XMLHttpRequset, file reading, request animation frame. Sử dụng Callback để xử lý những vấn đề bất đồng bộ này nhưng gặp vấn đề là Callback hell nên mới xuất hiện promise</w:t>
+      </w:r>
+    </w:p>
+    <w:p>
+      <w:r>
+        <w:t>Có 3 trạng thái:</w:t>
+      </w:r>
+    </w:p>
+    <w:p>
+      <w:pPr>
+        <w:pStyle w:val="ListParagraph"/>
+        <w:numPr>
+          <w:ilvl w:val="0"/>
+          <w:numId w:val="11"/>
+        </w:numPr>
+      </w:pPr>
+      <w:r>
+        <w:t>Pendding</w:t>
+      </w:r>
+    </w:p>
+    <w:p>
+      <w:pPr>
+        <w:pStyle w:val="ListParagraph"/>
+        <w:numPr>
+          <w:ilvl w:val="0"/>
+          <w:numId w:val="11"/>
+        </w:numPr>
+      </w:pPr>
+      <w:r>
+        <w:t>Fulfilled</w:t>
+      </w:r>
+    </w:p>
+    <w:p>
+      <w:pPr>
+        <w:pStyle w:val="ListParagraph"/>
+        <w:numPr>
+          <w:ilvl w:val="0"/>
+          <w:numId w:val="11"/>
+        </w:numPr>
+      </w:pPr>
+      <w:r>
+        <w:t>Rejected</w:t>
+      </w:r>
+    </w:p>
+    <w:p>
+      <w:r>
+        <w:tab/>
+      </w:r>
+    </w:p>
+    <w:p>
+      <w:pPr>
+        <w:ind w:left="720"/>
+      </w:pPr>
+      <w:r>
+        <w:t>var promise= new Promise (</w:t>
+      </w:r>
+    </w:p>
+    <w:p>
+      <w:pPr>
+        <w:ind w:left="720"/>
+      </w:pPr>
+      <w:r>
+        <w:t>//excutor</w:t>
+      </w:r>
+    </w:p>
+    <w:p>
+      <w:pPr>
+        <w:ind w:left="720"/>
+      </w:pPr>
+      <w:r>
+        <w:t>Function(resolve, reject){</w:t>
+      </w:r>
+    </w:p>
+    <w:p>
+      <w:pPr>
+        <w:ind w:left="720"/>
+      </w:pPr>
+      <w:r>
+        <w:t>//logic</w:t>
+      </w:r>
+    </w:p>
+    <w:p>
+      <w:pPr>
+        <w:ind w:left="720"/>
+      </w:pPr>
+      <w:r>
+        <w:t>//thành công: resolve()</w:t>
+      </w:r>
+    </w:p>
+    <w:p>
+      <w:pPr>
+        <w:ind w:left="720"/>
+      </w:pPr>
+      <w:r>
+        <w:t>//thất bại: reject()</w:t>
+      </w:r>
+    </w:p>
+    <w:p>
+      <w:pPr>
+        <w:ind w:left="720"/>
+      </w:pPr>
+      <w:r>
+        <w:t>}</w:t>
+      </w:r>
+    </w:p>
+    <w:p>
+      <w:pPr>
+        <w:ind w:left="720"/>
+      </w:pPr>
+      <w:r>
+        <w:t>);</w:t>
+      </w:r>
+    </w:p>
+    <w:p>
+      <w:pPr>
+        <w:ind w:left="720"/>
+      </w:pPr>
+      <w:r>
+        <w:t>Promise</w:t>
+      </w:r>
+    </w:p>
+    <w:p>
+      <w:pPr>
+        <w:ind w:left="720"/>
+      </w:pPr>
+      <w:r>
+        <w:tab/>
+        <w:t>//khi resolve được gọi</w:t>
+      </w:r>
+    </w:p>
+    <w:p>
+      <w:pPr>
+        <w:ind w:left="1440"/>
+      </w:pPr>
+      <w:r>
+        <w:t>.then(function(){</w:t>
+      </w:r>
+    </w:p>
+    <w:p>
+      <w:pPr>
+        <w:ind w:left="1440"/>
+      </w:pPr>
+      <w:r>
+        <w:t>})</w:t>
+      </w:r>
+    </w:p>
+    <w:p>
+      <w:pPr>
+        <w:ind w:left="1440"/>
+      </w:pPr>
+      <w:r>
+        <w:t>//khi reject được gọi</w:t>
+      </w:r>
+    </w:p>
+    <w:p>
+      <w:pPr>
+        <w:ind w:left="1440"/>
+      </w:pPr>
+      <w:r>
+        <w:t>.catch(function(){</w:t>
+      </w:r>
+    </w:p>
+    <w:p>
+      <w:pPr>
+        <w:ind w:left="1440"/>
+      </w:pPr>
+      <w:r>
+        <w:t>})</w:t>
+      </w:r>
+    </w:p>
+    <w:p>
+      <w:pPr>
+        <w:ind w:left="1440"/>
+      </w:pPr>
+    </w:p>
+    <w:p>
+      <w:pPr>
+        <w:ind w:left="1440"/>
+      </w:pPr>
+      <w:r>
+        <w:t>.finally(function(){</w:t>
+      </w:r>
+    </w:p>
+    <w:p>
+      <w:pPr>
+        <w:ind w:left="1440"/>
+      </w:pPr>
+      <w:r>
+        <w:t>});</w:t>
+      </w:r>
+    </w:p>
+    <w:p>
+      <w:pPr>
+        <w:ind w:left="720"/>
+      </w:pPr>
+    </w:p>
+    <w:p>
+      <w:pPr>
+        <w:ind w:left="720"/>
+      </w:pPr>
+    </w:p>
+    <w:p/>
+    <w:p/>
+    <w:p/>
+    <w:p>
+      <w:pPr>
+        <w:rPr>
+          <w:color w:val="FF0000"/>
+        </w:rPr>
+      </w:pPr>
+    </w:p>
+    <w:p>
+      <w:pPr>
+        <w:rPr>
+          <w:color w:val="FF0000"/>
+        </w:rPr>
+      </w:pPr>
+    </w:p>
+    <w:p/>
+    <w:p/>
+    <w:p>
+      <w:r>
+        <w:tab/>
       </w:r>
     </w:p>
     <w:p/>
@@ -383,6 +1259,119 @@
 <file path=word/numbering.xml><?xml version="1.0" encoding="utf-8"?>
 <w:numbering xmlns:wpc="http://schemas.microsoft.com/office/word/2010/wordprocessingCanvas" xmlns:cx="http://schemas.microsoft.com/office/drawing/2014/chartex" xmlns:cx1="http://schemas.microsoft.com/office/drawing/2015/9/8/chartex" xmlns:cx2="http://schemas.microsoft.com/office/drawing/2015/10/21/chartex" xmlns:cx3="http://schemas.microsoft.com/office/drawing/2016/5/9/chartex" xmlns:cx4="http://schemas.microsoft.com/office/drawing/2016/5/10/chartex" xmlns:cx5="http://schemas.microsoft.com/office/drawing/2016/5/11/chartex" xmlns:cx6="http://schemas.microsoft.com/office/drawing/2016/5/12/chartex" xmlns:cx7="http://schemas.microsoft.com/office/drawing/2016/5/13/chartex" xmlns:cx8="http://schemas.microsoft.com/office/drawing/2016/5/14/chartex" xmlns:mc="http://schemas.openxmlformats.org/markup-compatibility/2006" xmlns:aink="http://schemas.microsoft.com/office/drawing/2016/ink" xmlns:am3d="http://schemas.microsoft.com/office/drawing/2017/model3d" xmlns:o="urn:schemas-microsoft-com:office:office" xmlns:oel="http://schemas.microsoft.com/office/2019/extlst" xmlns:r="http://schemas.openxmlformats.org/officeDocument/2006/relationships" xmlns:m="http://schemas.openxmlformats.org/officeDocument/2006/math" xmlns:v="urn:schemas-microsoft-com:vml" xmlns:wp14="http://schemas.microsoft.com/office/word/2010/wordprocessingDrawing" xmlns:wp="http://schemas.openxmlformats.org/drawingml/2006/wordprocessingDrawing" xmlns:w10="urn:schemas-microsoft-com:office:word" xmlns:w="http://schemas.openxmlformats.org/wordprocessingml/2006/main" xmlns:w14="http://schemas.microsoft.com/office/word/2010/wordml" xmlns:w15="http://schemas.microsoft.com/office/word/2012/wordml" xmlns:w16cex="http://schemas.microsoft.com/office/word/2018/wordml/cex" xmlns:w16cid="http://schemas.microsoft.com/office/word/2016/wordml/cid" xmlns:w16="http://schemas.microsoft.com/office/word/2018/wordml" xmlns:w16sdtdh="http://schemas.microsoft.com/office/word/2020/wordml/sdtdatahash" xmlns:w16se="http://schemas.microsoft.com/office/word/2015/wordml/symex" xmlns:wpg="http://schemas.microsoft.com/office/word/2010/wordprocessingGroup" xmlns:wpi="http://schemas.microsoft.com/office/word/2010/wordprocessingInk" xmlns:wne="http://schemas.microsoft.com/office/word/2006/wordml" xmlns:wps="http://schemas.microsoft.com/office/word/2010/wordprocessingShape" mc:Ignorable="w14 w15 w16se w16cid w16 w16cex w16sdtdh wp14">
   <w:abstractNum w:abstractNumId="0" w15:restartNumberingAfterBreak="0">
+    <w:nsid w:val="08875163"/>
+    <w:multiLevelType w:val="hybridMultilevel"/>
+    <w:tmpl w:val="019C2BE8"/>
+    <w:lvl w:ilvl="0" w:tplc="042A0001">
+      <w:start w:val="1"/>
+      <w:numFmt w:val="bullet"/>
+      <w:lvlText w:val=""/>
+      <w:lvlJc w:val="left"/>
+      <w:pPr>
+        <w:ind w:left="720" w:hanging="360"/>
+      </w:pPr>
+      <w:rPr>
+        <w:rFonts w:ascii="Symbol" w:hAnsi="Symbol" w:hint="default"/>
+      </w:rPr>
+    </w:lvl>
+    <w:lvl w:ilvl="1" w:tplc="042A0003" w:tentative="1">
+      <w:start w:val="1"/>
+      <w:numFmt w:val="bullet"/>
+      <w:lvlText w:val="o"/>
+      <w:lvlJc w:val="left"/>
+      <w:pPr>
+        <w:ind w:left="1440" w:hanging="360"/>
+      </w:pPr>
+      <w:rPr>
+        <w:rFonts w:ascii="Courier New" w:hAnsi="Courier New" w:cs="Courier New" w:hint="default"/>
+      </w:rPr>
+    </w:lvl>
+    <w:lvl w:ilvl="2" w:tplc="042A0005" w:tentative="1">
+      <w:start w:val="1"/>
+      <w:numFmt w:val="bullet"/>
+      <w:lvlText w:val=""/>
+      <w:lvlJc w:val="left"/>
+      <w:pPr>
+        <w:ind w:left="2160" w:hanging="360"/>
+      </w:pPr>
+      <w:rPr>
+        <w:rFonts w:ascii="Wingdings" w:hAnsi="Wingdings" w:hint="default"/>
+      </w:rPr>
+    </w:lvl>
+    <w:lvl w:ilvl="3" w:tplc="042A0001" w:tentative="1">
+      <w:start w:val="1"/>
+      <w:numFmt w:val="bullet"/>
+      <w:lvlText w:val=""/>
+      <w:lvlJc w:val="left"/>
+      <w:pPr>
+        <w:ind w:left="2880" w:hanging="360"/>
+      </w:pPr>
+      <w:rPr>
+        <w:rFonts w:ascii="Symbol" w:hAnsi="Symbol" w:hint="default"/>
+      </w:rPr>
+    </w:lvl>
+    <w:lvl w:ilvl="4" w:tplc="042A0003" w:tentative="1">
+      <w:start w:val="1"/>
+      <w:numFmt w:val="bullet"/>
+      <w:lvlText w:val="o"/>
+      <w:lvlJc w:val="left"/>
+      <w:pPr>
+        <w:ind w:left="3600" w:hanging="360"/>
+      </w:pPr>
+      <w:rPr>
+        <w:rFonts w:ascii="Courier New" w:hAnsi="Courier New" w:cs="Courier New" w:hint="default"/>
+      </w:rPr>
+    </w:lvl>
+    <w:lvl w:ilvl="5" w:tplc="042A0005" w:tentative="1">
+      <w:start w:val="1"/>
+      <w:numFmt w:val="bullet"/>
+      <w:lvlText w:val=""/>
+      <w:lvlJc w:val="left"/>
+      <w:pPr>
+        <w:ind w:left="4320" w:hanging="360"/>
+      </w:pPr>
+      <w:rPr>
+        <w:rFonts w:ascii="Wingdings" w:hAnsi="Wingdings" w:hint="default"/>
+      </w:rPr>
+    </w:lvl>
+    <w:lvl w:ilvl="6" w:tplc="042A0001" w:tentative="1">
+      <w:start w:val="1"/>
+      <w:numFmt w:val="bullet"/>
+      <w:lvlText w:val=""/>
+      <w:lvlJc w:val="left"/>
+      <w:pPr>
+        <w:ind w:left="5040" w:hanging="360"/>
+      </w:pPr>
+      <w:rPr>
+        <w:rFonts w:ascii="Symbol" w:hAnsi="Symbol" w:hint="default"/>
+      </w:rPr>
+    </w:lvl>
+    <w:lvl w:ilvl="7" w:tplc="042A0003" w:tentative="1">
+      <w:start w:val="1"/>
+      <w:numFmt w:val="bullet"/>
+      <w:lvlText w:val="o"/>
+      <w:lvlJc w:val="left"/>
+      <w:pPr>
+        <w:ind w:left="5760" w:hanging="360"/>
+      </w:pPr>
+      <w:rPr>
+        <w:rFonts w:ascii="Courier New" w:hAnsi="Courier New" w:cs="Courier New" w:hint="default"/>
+      </w:rPr>
+    </w:lvl>
+    <w:lvl w:ilvl="8" w:tplc="042A0005" w:tentative="1">
+      <w:start w:val="1"/>
+      <w:numFmt w:val="bullet"/>
+      <w:lvlText w:val=""/>
+      <w:lvlJc w:val="left"/>
+      <w:pPr>
+        <w:ind w:left="6480" w:hanging="360"/>
+      </w:pPr>
+      <w:rPr>
+        <w:rFonts w:ascii="Wingdings" w:hAnsi="Wingdings" w:hint="default"/>
+      </w:rPr>
+    </w:lvl>
+  </w:abstractNum>
+  <w:abstractNum w:abstractNumId="1" w15:restartNumberingAfterBreak="0">
     <w:nsid w:val="1A12511A"/>
     <w:multiLevelType w:val="hybridMultilevel"/>
     <w:tmpl w:val="0706D700"/>
@@ -471,7 +1460,120 @@
       </w:pPr>
     </w:lvl>
   </w:abstractNum>
-  <w:abstractNum w:abstractNumId="1" w15:restartNumberingAfterBreak="0">
+  <w:abstractNum w:abstractNumId="2" w15:restartNumberingAfterBreak="0">
+    <w:nsid w:val="211F5A9B"/>
+    <w:multiLevelType w:val="hybridMultilevel"/>
+    <w:tmpl w:val="59D83ACE"/>
+    <w:lvl w:ilvl="0" w:tplc="042A0003">
+      <w:start w:val="1"/>
+      <w:numFmt w:val="bullet"/>
+      <w:lvlText w:val="o"/>
+      <w:lvlJc w:val="left"/>
+      <w:pPr>
+        <w:ind w:left="720" w:hanging="360"/>
+      </w:pPr>
+      <w:rPr>
+        <w:rFonts w:ascii="Courier New" w:hAnsi="Courier New" w:cs="Courier New" w:hint="default"/>
+      </w:rPr>
+    </w:lvl>
+    <w:lvl w:ilvl="1" w:tplc="042A0003" w:tentative="1">
+      <w:start w:val="1"/>
+      <w:numFmt w:val="bullet"/>
+      <w:lvlText w:val="o"/>
+      <w:lvlJc w:val="left"/>
+      <w:pPr>
+        <w:ind w:left="1440" w:hanging="360"/>
+      </w:pPr>
+      <w:rPr>
+        <w:rFonts w:ascii="Courier New" w:hAnsi="Courier New" w:cs="Courier New" w:hint="default"/>
+      </w:rPr>
+    </w:lvl>
+    <w:lvl w:ilvl="2" w:tplc="042A0005" w:tentative="1">
+      <w:start w:val="1"/>
+      <w:numFmt w:val="bullet"/>
+      <w:lvlText w:val=""/>
+      <w:lvlJc w:val="left"/>
+      <w:pPr>
+        <w:ind w:left="2160" w:hanging="360"/>
+      </w:pPr>
+      <w:rPr>
+        <w:rFonts w:ascii="Wingdings" w:hAnsi="Wingdings" w:hint="default"/>
+      </w:rPr>
+    </w:lvl>
+    <w:lvl w:ilvl="3" w:tplc="042A0001" w:tentative="1">
+      <w:start w:val="1"/>
+      <w:numFmt w:val="bullet"/>
+      <w:lvlText w:val=""/>
+      <w:lvlJc w:val="left"/>
+      <w:pPr>
+        <w:ind w:left="2880" w:hanging="360"/>
+      </w:pPr>
+      <w:rPr>
+        <w:rFonts w:ascii="Symbol" w:hAnsi="Symbol" w:hint="default"/>
+      </w:rPr>
+    </w:lvl>
+    <w:lvl w:ilvl="4" w:tplc="042A0003" w:tentative="1">
+      <w:start w:val="1"/>
+      <w:numFmt w:val="bullet"/>
+      <w:lvlText w:val="o"/>
+      <w:lvlJc w:val="left"/>
+      <w:pPr>
+        <w:ind w:left="3600" w:hanging="360"/>
+      </w:pPr>
+      <w:rPr>
+        <w:rFonts w:ascii="Courier New" w:hAnsi="Courier New" w:cs="Courier New" w:hint="default"/>
+      </w:rPr>
+    </w:lvl>
+    <w:lvl w:ilvl="5" w:tplc="042A0005" w:tentative="1">
+      <w:start w:val="1"/>
+      <w:numFmt w:val="bullet"/>
+      <w:lvlText w:val=""/>
+      <w:lvlJc w:val="left"/>
+      <w:pPr>
+        <w:ind w:left="4320" w:hanging="360"/>
+      </w:pPr>
+      <w:rPr>
+        <w:rFonts w:ascii="Wingdings" w:hAnsi="Wingdings" w:hint="default"/>
+      </w:rPr>
+    </w:lvl>
+    <w:lvl w:ilvl="6" w:tplc="042A0001" w:tentative="1">
+      <w:start w:val="1"/>
+      <w:numFmt w:val="bullet"/>
+      <w:lvlText w:val=""/>
+      <w:lvlJc w:val="left"/>
+      <w:pPr>
+        <w:ind w:left="5040" w:hanging="360"/>
+      </w:pPr>
+      <w:rPr>
+        <w:rFonts w:ascii="Symbol" w:hAnsi="Symbol" w:hint="default"/>
+      </w:rPr>
+    </w:lvl>
+    <w:lvl w:ilvl="7" w:tplc="042A0003" w:tentative="1">
+      <w:start w:val="1"/>
+      <w:numFmt w:val="bullet"/>
+      <w:lvlText w:val="o"/>
+      <w:lvlJc w:val="left"/>
+      <w:pPr>
+        <w:ind w:left="5760" w:hanging="360"/>
+      </w:pPr>
+      <w:rPr>
+        <w:rFonts w:ascii="Courier New" w:hAnsi="Courier New" w:cs="Courier New" w:hint="default"/>
+      </w:rPr>
+    </w:lvl>
+    <w:lvl w:ilvl="8" w:tplc="042A0005" w:tentative="1">
+      <w:start w:val="1"/>
+      <w:numFmt w:val="bullet"/>
+      <w:lvlText w:val=""/>
+      <w:lvlJc w:val="left"/>
+      <w:pPr>
+        <w:ind w:left="6480" w:hanging="360"/>
+      </w:pPr>
+      <w:rPr>
+        <w:rFonts w:ascii="Wingdings" w:hAnsi="Wingdings" w:hint="default"/>
+      </w:rPr>
+    </w:lvl>
+  </w:abstractNum>
+  <w:abstractNum w:abstractNumId="3" w15:restartNumberingAfterBreak="0">
     <w:nsid w:val="44B10041"/>
     <w:multiLevelType w:val="hybridMultilevel"/>
     <w:tmpl w:val="8C5E7C00"/>
@@ -560,7 +1662,7 @@
       </w:pPr>
     </w:lvl>
   </w:abstractNum>
-  <w:abstractNum w:abstractNumId="2" w15:restartNumberingAfterBreak="0">
+  <w:abstractNum w:abstractNumId="4" w15:restartNumberingAfterBreak="0">
     <w:nsid w:val="4F581B5C"/>
     <w:multiLevelType w:val="hybridMultilevel"/>
     <w:tmpl w:val="7122883A"/>
@@ -649,14 +1751,757 @@
       </w:pPr>
     </w:lvl>
   </w:abstractNum>
+  <w:abstractNum w:abstractNumId="5" w15:restartNumberingAfterBreak="0">
+    <w:nsid w:val="558E7C12"/>
+    <w:multiLevelType w:val="hybridMultilevel"/>
+    <w:tmpl w:val="76CCE79C"/>
+    <w:lvl w:ilvl="0" w:tplc="042A0003">
+      <w:start w:val="1"/>
+      <w:numFmt w:val="bullet"/>
+      <w:lvlText w:val="o"/>
+      <w:lvlJc w:val="left"/>
+      <w:pPr>
+        <w:ind w:left="2160" w:hanging="360"/>
+      </w:pPr>
+      <w:rPr>
+        <w:rFonts w:ascii="Courier New" w:hAnsi="Courier New" w:cs="Courier New" w:hint="default"/>
+      </w:rPr>
+    </w:lvl>
+    <w:lvl w:ilvl="1" w:tplc="FFFFFFFF" w:tentative="1">
+      <w:start w:val="1"/>
+      <w:numFmt w:val="lowerLetter"/>
+      <w:lvlText w:val="%2."/>
+      <w:lvlJc w:val="left"/>
+      <w:pPr>
+        <w:ind w:left="2880" w:hanging="360"/>
+      </w:pPr>
+    </w:lvl>
+    <w:lvl w:ilvl="2" w:tplc="FFFFFFFF" w:tentative="1">
+      <w:start w:val="1"/>
+      <w:numFmt w:val="lowerRoman"/>
+      <w:lvlText w:val="%3."/>
+      <w:lvlJc w:val="right"/>
+      <w:pPr>
+        <w:ind w:left="3600" w:hanging="180"/>
+      </w:pPr>
+    </w:lvl>
+    <w:lvl w:ilvl="3" w:tplc="FFFFFFFF" w:tentative="1">
+      <w:start w:val="1"/>
+      <w:numFmt w:val="decimal"/>
+      <w:lvlText w:val="%4."/>
+      <w:lvlJc w:val="left"/>
+      <w:pPr>
+        <w:ind w:left="4320" w:hanging="360"/>
+      </w:pPr>
+    </w:lvl>
+    <w:lvl w:ilvl="4" w:tplc="FFFFFFFF" w:tentative="1">
+      <w:start w:val="1"/>
+      <w:numFmt w:val="lowerLetter"/>
+      <w:lvlText w:val="%5."/>
+      <w:lvlJc w:val="left"/>
+      <w:pPr>
+        <w:ind w:left="5040" w:hanging="360"/>
+      </w:pPr>
+    </w:lvl>
+    <w:lvl w:ilvl="5" w:tplc="FFFFFFFF" w:tentative="1">
+      <w:start w:val="1"/>
+      <w:numFmt w:val="lowerRoman"/>
+      <w:lvlText w:val="%6."/>
+      <w:lvlJc w:val="right"/>
+      <w:pPr>
+        <w:ind w:left="5760" w:hanging="180"/>
+      </w:pPr>
+    </w:lvl>
+    <w:lvl w:ilvl="6" w:tplc="FFFFFFFF" w:tentative="1">
+      <w:start w:val="1"/>
+      <w:numFmt w:val="decimal"/>
+      <w:lvlText w:val="%7."/>
+      <w:lvlJc w:val="left"/>
+      <w:pPr>
+        <w:ind w:left="6480" w:hanging="360"/>
+      </w:pPr>
+    </w:lvl>
+    <w:lvl w:ilvl="7" w:tplc="FFFFFFFF" w:tentative="1">
+      <w:start w:val="1"/>
+      <w:numFmt w:val="lowerLetter"/>
+      <w:lvlText w:val="%8."/>
+      <w:lvlJc w:val="left"/>
+      <w:pPr>
+        <w:ind w:left="7200" w:hanging="360"/>
+      </w:pPr>
+    </w:lvl>
+    <w:lvl w:ilvl="8" w:tplc="FFFFFFFF" w:tentative="1">
+      <w:start w:val="1"/>
+      <w:numFmt w:val="lowerRoman"/>
+      <w:lvlText w:val="%9."/>
+      <w:lvlJc w:val="right"/>
+      <w:pPr>
+        <w:ind w:left="7920" w:hanging="180"/>
+      </w:pPr>
+    </w:lvl>
+  </w:abstractNum>
+  <w:abstractNum w:abstractNumId="6" w15:restartNumberingAfterBreak="0">
+    <w:nsid w:val="5CF434FF"/>
+    <w:multiLevelType w:val="hybridMultilevel"/>
+    <w:tmpl w:val="0616EDC6"/>
+    <w:lvl w:ilvl="0" w:tplc="042A0001">
+      <w:start w:val="1"/>
+      <w:numFmt w:val="bullet"/>
+      <w:lvlText w:val=""/>
+      <w:lvlJc w:val="left"/>
+      <w:pPr>
+        <w:ind w:left="720" w:hanging="360"/>
+      </w:pPr>
+      <w:rPr>
+        <w:rFonts w:ascii="Symbol" w:hAnsi="Symbol" w:hint="default"/>
+      </w:rPr>
+    </w:lvl>
+    <w:lvl w:ilvl="1" w:tplc="042A0003" w:tentative="1">
+      <w:start w:val="1"/>
+      <w:numFmt w:val="bullet"/>
+      <w:lvlText w:val="o"/>
+      <w:lvlJc w:val="left"/>
+      <w:pPr>
+        <w:ind w:left="1440" w:hanging="360"/>
+      </w:pPr>
+      <w:rPr>
+        <w:rFonts w:ascii="Courier New" w:hAnsi="Courier New" w:cs="Courier New" w:hint="default"/>
+      </w:rPr>
+    </w:lvl>
+    <w:lvl w:ilvl="2" w:tplc="042A0005" w:tentative="1">
+      <w:start w:val="1"/>
+      <w:numFmt w:val="bullet"/>
+      <w:lvlText w:val=""/>
+      <w:lvlJc w:val="left"/>
+      <w:pPr>
+        <w:ind w:left="2160" w:hanging="360"/>
+      </w:pPr>
+      <w:rPr>
+        <w:rFonts w:ascii="Wingdings" w:hAnsi="Wingdings" w:hint="default"/>
+      </w:rPr>
+    </w:lvl>
+    <w:lvl w:ilvl="3" w:tplc="042A0001" w:tentative="1">
+      <w:start w:val="1"/>
+      <w:numFmt w:val="bullet"/>
+      <w:lvlText w:val=""/>
+      <w:lvlJc w:val="left"/>
+      <w:pPr>
+        <w:ind w:left="2880" w:hanging="360"/>
+      </w:pPr>
+      <w:rPr>
+        <w:rFonts w:ascii="Symbol" w:hAnsi="Symbol" w:hint="default"/>
+      </w:rPr>
+    </w:lvl>
+    <w:lvl w:ilvl="4" w:tplc="042A0003" w:tentative="1">
+      <w:start w:val="1"/>
+      <w:numFmt w:val="bullet"/>
+      <w:lvlText w:val="o"/>
+      <w:lvlJc w:val="left"/>
+      <w:pPr>
+        <w:ind w:left="3600" w:hanging="360"/>
+      </w:pPr>
+      <w:rPr>
+        <w:rFonts w:ascii="Courier New" w:hAnsi="Courier New" w:cs="Courier New" w:hint="default"/>
+      </w:rPr>
+    </w:lvl>
+    <w:lvl w:ilvl="5" w:tplc="042A0005" w:tentative="1">
+      <w:start w:val="1"/>
+      <w:numFmt w:val="bullet"/>
+      <w:lvlText w:val=""/>
+      <w:lvlJc w:val="left"/>
+      <w:pPr>
+        <w:ind w:left="4320" w:hanging="360"/>
+      </w:pPr>
+      <w:rPr>
+        <w:rFonts w:ascii="Wingdings" w:hAnsi="Wingdings" w:hint="default"/>
+      </w:rPr>
+    </w:lvl>
+    <w:lvl w:ilvl="6" w:tplc="042A0001" w:tentative="1">
+      <w:start w:val="1"/>
+      <w:numFmt w:val="bullet"/>
+      <w:lvlText w:val=""/>
+      <w:lvlJc w:val="left"/>
+      <w:pPr>
+        <w:ind w:left="5040" w:hanging="360"/>
+      </w:pPr>
+      <w:rPr>
+        <w:rFonts w:ascii="Symbol" w:hAnsi="Symbol" w:hint="default"/>
+      </w:rPr>
+    </w:lvl>
+    <w:lvl w:ilvl="7" w:tplc="042A0003" w:tentative="1">
+      <w:start w:val="1"/>
+      <w:numFmt w:val="bullet"/>
+      <w:lvlText w:val="o"/>
+      <w:lvlJc w:val="left"/>
+      <w:pPr>
+        <w:ind w:left="5760" w:hanging="360"/>
+      </w:pPr>
+      <w:rPr>
+        <w:rFonts w:ascii="Courier New" w:hAnsi="Courier New" w:cs="Courier New" w:hint="default"/>
+      </w:rPr>
+    </w:lvl>
+    <w:lvl w:ilvl="8" w:tplc="042A0005" w:tentative="1">
+      <w:start w:val="1"/>
+      <w:numFmt w:val="bullet"/>
+      <w:lvlText w:val=""/>
+      <w:lvlJc w:val="left"/>
+      <w:pPr>
+        <w:ind w:left="6480" w:hanging="360"/>
+      </w:pPr>
+      <w:rPr>
+        <w:rFonts w:ascii="Wingdings" w:hAnsi="Wingdings" w:hint="default"/>
+      </w:rPr>
+    </w:lvl>
+  </w:abstractNum>
+  <w:abstractNum w:abstractNumId="7" w15:restartNumberingAfterBreak="0">
+    <w:nsid w:val="62AD4550"/>
+    <w:multiLevelType w:val="hybridMultilevel"/>
+    <w:tmpl w:val="9CFAA07A"/>
+    <w:lvl w:ilvl="0" w:tplc="042A000F">
+      <w:start w:val="1"/>
+      <w:numFmt w:val="decimal"/>
+      <w:lvlText w:val="%1."/>
+      <w:lvlJc w:val="left"/>
+      <w:pPr>
+        <w:ind w:left="2160" w:hanging="360"/>
+      </w:pPr>
+    </w:lvl>
+    <w:lvl w:ilvl="1" w:tplc="042A0019" w:tentative="1">
+      <w:start w:val="1"/>
+      <w:numFmt w:val="lowerLetter"/>
+      <w:lvlText w:val="%2."/>
+      <w:lvlJc w:val="left"/>
+      <w:pPr>
+        <w:ind w:left="2880" w:hanging="360"/>
+      </w:pPr>
+    </w:lvl>
+    <w:lvl w:ilvl="2" w:tplc="042A001B" w:tentative="1">
+      <w:start w:val="1"/>
+      <w:numFmt w:val="lowerRoman"/>
+      <w:lvlText w:val="%3."/>
+      <w:lvlJc w:val="right"/>
+      <w:pPr>
+        <w:ind w:left="3600" w:hanging="180"/>
+      </w:pPr>
+    </w:lvl>
+    <w:lvl w:ilvl="3" w:tplc="042A000F" w:tentative="1">
+      <w:start w:val="1"/>
+      <w:numFmt w:val="decimal"/>
+      <w:lvlText w:val="%4."/>
+      <w:lvlJc w:val="left"/>
+      <w:pPr>
+        <w:ind w:left="4320" w:hanging="360"/>
+      </w:pPr>
+    </w:lvl>
+    <w:lvl w:ilvl="4" w:tplc="042A0019" w:tentative="1">
+      <w:start w:val="1"/>
+      <w:numFmt w:val="lowerLetter"/>
+      <w:lvlText w:val="%5."/>
+      <w:lvlJc w:val="left"/>
+      <w:pPr>
+        <w:ind w:left="5040" w:hanging="360"/>
+      </w:pPr>
+    </w:lvl>
+    <w:lvl w:ilvl="5" w:tplc="042A001B" w:tentative="1">
+      <w:start w:val="1"/>
+      <w:numFmt w:val="lowerRoman"/>
+      <w:lvlText w:val="%6."/>
+      <w:lvlJc w:val="right"/>
+      <w:pPr>
+        <w:ind w:left="5760" w:hanging="180"/>
+      </w:pPr>
+    </w:lvl>
+    <w:lvl w:ilvl="6" w:tplc="042A000F" w:tentative="1">
+      <w:start w:val="1"/>
+      <w:numFmt w:val="decimal"/>
+      <w:lvlText w:val="%7."/>
+      <w:lvlJc w:val="left"/>
+      <w:pPr>
+        <w:ind w:left="6480" w:hanging="360"/>
+      </w:pPr>
+    </w:lvl>
+    <w:lvl w:ilvl="7" w:tplc="042A0019" w:tentative="1">
+      <w:start w:val="1"/>
+      <w:numFmt w:val="lowerLetter"/>
+      <w:lvlText w:val="%8."/>
+      <w:lvlJc w:val="left"/>
+      <w:pPr>
+        <w:ind w:left="7200" w:hanging="360"/>
+      </w:pPr>
+    </w:lvl>
+    <w:lvl w:ilvl="8" w:tplc="042A001B" w:tentative="1">
+      <w:start w:val="1"/>
+      <w:numFmt w:val="lowerRoman"/>
+      <w:lvlText w:val="%9."/>
+      <w:lvlJc w:val="right"/>
+      <w:pPr>
+        <w:ind w:left="7920" w:hanging="180"/>
+      </w:pPr>
+    </w:lvl>
+  </w:abstractNum>
+  <w:abstractNum w:abstractNumId="8" w15:restartNumberingAfterBreak="0">
+    <w:nsid w:val="6B817208"/>
+    <w:multiLevelType w:val="hybridMultilevel"/>
+    <w:tmpl w:val="A8160534"/>
+    <w:lvl w:ilvl="0" w:tplc="CD303932">
+      <w:start w:val="1"/>
+      <w:numFmt w:val="decimal"/>
+      <w:lvlText w:val="%1."/>
+      <w:lvlJc w:val="left"/>
+      <w:pPr>
+        <w:ind w:left="1080" w:hanging="360"/>
+      </w:pPr>
+      <w:rPr>
+        <w:rFonts w:hint="default"/>
+      </w:rPr>
+    </w:lvl>
+    <w:lvl w:ilvl="1" w:tplc="042A0019" w:tentative="1">
+      <w:start w:val="1"/>
+      <w:numFmt w:val="lowerLetter"/>
+      <w:lvlText w:val="%2."/>
+      <w:lvlJc w:val="left"/>
+      <w:pPr>
+        <w:ind w:left="1800" w:hanging="360"/>
+      </w:pPr>
+    </w:lvl>
+    <w:lvl w:ilvl="2" w:tplc="042A001B" w:tentative="1">
+      <w:start w:val="1"/>
+      <w:numFmt w:val="lowerRoman"/>
+      <w:lvlText w:val="%3."/>
+      <w:lvlJc w:val="right"/>
+      <w:pPr>
+        <w:ind w:left="2520" w:hanging="180"/>
+      </w:pPr>
+    </w:lvl>
+    <w:lvl w:ilvl="3" w:tplc="042A000F" w:tentative="1">
+      <w:start w:val="1"/>
+      <w:numFmt w:val="decimal"/>
+      <w:lvlText w:val="%4."/>
+      <w:lvlJc w:val="left"/>
+      <w:pPr>
+        <w:ind w:left="3240" w:hanging="360"/>
+      </w:pPr>
+    </w:lvl>
+    <w:lvl w:ilvl="4" w:tplc="042A0019" w:tentative="1">
+      <w:start w:val="1"/>
+      <w:numFmt w:val="lowerLetter"/>
+      <w:lvlText w:val="%5."/>
+      <w:lvlJc w:val="left"/>
+      <w:pPr>
+        <w:ind w:left="3960" w:hanging="360"/>
+      </w:pPr>
+    </w:lvl>
+    <w:lvl w:ilvl="5" w:tplc="042A001B" w:tentative="1">
+      <w:start w:val="1"/>
+      <w:numFmt w:val="lowerRoman"/>
+      <w:lvlText w:val="%6."/>
+      <w:lvlJc w:val="right"/>
+      <w:pPr>
+        <w:ind w:left="4680" w:hanging="180"/>
+      </w:pPr>
+    </w:lvl>
+    <w:lvl w:ilvl="6" w:tplc="042A000F" w:tentative="1">
+      <w:start w:val="1"/>
+      <w:numFmt w:val="decimal"/>
+      <w:lvlText w:val="%7."/>
+      <w:lvlJc w:val="left"/>
+      <w:pPr>
+        <w:ind w:left="5400" w:hanging="360"/>
+      </w:pPr>
+    </w:lvl>
+    <w:lvl w:ilvl="7" w:tplc="042A0019" w:tentative="1">
+      <w:start w:val="1"/>
+      <w:numFmt w:val="lowerLetter"/>
+      <w:lvlText w:val="%8."/>
+      <w:lvlJc w:val="left"/>
+      <w:pPr>
+        <w:ind w:left="6120" w:hanging="360"/>
+      </w:pPr>
+    </w:lvl>
+    <w:lvl w:ilvl="8" w:tplc="042A001B" w:tentative="1">
+      <w:start w:val="1"/>
+      <w:numFmt w:val="lowerRoman"/>
+      <w:lvlText w:val="%9."/>
+      <w:lvlJc w:val="right"/>
+      <w:pPr>
+        <w:ind w:left="6840" w:hanging="180"/>
+      </w:pPr>
+    </w:lvl>
+  </w:abstractNum>
+  <w:abstractNum w:abstractNumId="9" w15:restartNumberingAfterBreak="0">
+    <w:nsid w:val="72D35E5A"/>
+    <w:multiLevelType w:val="hybridMultilevel"/>
+    <w:tmpl w:val="27626418"/>
+    <w:lvl w:ilvl="0" w:tplc="042A0001">
+      <w:start w:val="1"/>
+      <w:numFmt w:val="bullet"/>
+      <w:lvlText w:val=""/>
+      <w:lvlJc w:val="left"/>
+      <w:pPr>
+        <w:ind w:left="1440" w:hanging="360"/>
+      </w:pPr>
+      <w:rPr>
+        <w:rFonts w:ascii="Symbol" w:hAnsi="Symbol" w:hint="default"/>
+      </w:rPr>
+    </w:lvl>
+    <w:lvl w:ilvl="1" w:tplc="042A0003">
+      <w:start w:val="1"/>
+      <w:numFmt w:val="bullet"/>
+      <w:lvlText w:val="o"/>
+      <w:lvlJc w:val="left"/>
+      <w:pPr>
+        <w:ind w:left="2160" w:hanging="360"/>
+      </w:pPr>
+      <w:rPr>
+        <w:rFonts w:ascii="Courier New" w:hAnsi="Courier New" w:cs="Courier New" w:hint="default"/>
+      </w:rPr>
+    </w:lvl>
+    <w:lvl w:ilvl="2" w:tplc="042A0005" w:tentative="1">
+      <w:start w:val="1"/>
+      <w:numFmt w:val="bullet"/>
+      <w:lvlText w:val=""/>
+      <w:lvlJc w:val="left"/>
+      <w:pPr>
+        <w:ind w:left="2880" w:hanging="360"/>
+      </w:pPr>
+      <w:rPr>
+        <w:rFonts w:ascii="Wingdings" w:hAnsi="Wingdings" w:hint="default"/>
+      </w:rPr>
+    </w:lvl>
+    <w:lvl w:ilvl="3" w:tplc="042A0001" w:tentative="1">
+      <w:start w:val="1"/>
+      <w:numFmt w:val="bullet"/>
+      <w:lvlText w:val=""/>
+      <w:lvlJc w:val="left"/>
+      <w:pPr>
+        <w:ind w:left="3600" w:hanging="360"/>
+      </w:pPr>
+      <w:rPr>
+        <w:rFonts w:ascii="Symbol" w:hAnsi="Symbol" w:hint="default"/>
+      </w:rPr>
+    </w:lvl>
+    <w:lvl w:ilvl="4" w:tplc="042A0003" w:tentative="1">
+      <w:start w:val="1"/>
+      <w:numFmt w:val="bullet"/>
+      <w:lvlText w:val="o"/>
+      <w:lvlJc w:val="left"/>
+      <w:pPr>
+        <w:ind w:left="4320" w:hanging="360"/>
+      </w:pPr>
+      <w:rPr>
+        <w:rFonts w:ascii="Courier New" w:hAnsi="Courier New" w:cs="Courier New" w:hint="default"/>
+      </w:rPr>
+    </w:lvl>
+    <w:lvl w:ilvl="5" w:tplc="042A0005" w:tentative="1">
+      <w:start w:val="1"/>
+      <w:numFmt w:val="bullet"/>
+      <w:lvlText w:val=""/>
+      <w:lvlJc w:val="left"/>
+      <w:pPr>
+        <w:ind w:left="5040" w:hanging="360"/>
+      </w:pPr>
+      <w:rPr>
+        <w:rFonts w:ascii="Wingdings" w:hAnsi="Wingdings" w:hint="default"/>
+      </w:rPr>
+    </w:lvl>
+    <w:lvl w:ilvl="6" w:tplc="042A0001" w:tentative="1">
+      <w:start w:val="1"/>
+      <w:numFmt w:val="bullet"/>
+      <w:lvlText w:val=""/>
+      <w:lvlJc w:val="left"/>
+      <w:pPr>
+        <w:ind w:left="5760" w:hanging="360"/>
+      </w:pPr>
+      <w:rPr>
+        <w:rFonts w:ascii="Symbol" w:hAnsi="Symbol" w:hint="default"/>
+      </w:rPr>
+    </w:lvl>
+    <w:lvl w:ilvl="7" w:tplc="042A0003" w:tentative="1">
+      <w:start w:val="1"/>
+      <w:numFmt w:val="bullet"/>
+      <w:lvlText w:val="o"/>
+      <w:lvlJc w:val="left"/>
+      <w:pPr>
+        <w:ind w:left="6480" w:hanging="360"/>
+      </w:pPr>
+      <w:rPr>
+        <w:rFonts w:ascii="Courier New" w:hAnsi="Courier New" w:cs="Courier New" w:hint="default"/>
+      </w:rPr>
+    </w:lvl>
+    <w:lvl w:ilvl="8" w:tplc="042A0005" w:tentative="1">
+      <w:start w:val="1"/>
+      <w:numFmt w:val="bullet"/>
+      <w:lvlText w:val=""/>
+      <w:lvlJc w:val="left"/>
+      <w:pPr>
+        <w:ind w:left="7200" w:hanging="360"/>
+      </w:pPr>
+      <w:rPr>
+        <w:rFonts w:ascii="Wingdings" w:hAnsi="Wingdings" w:hint="default"/>
+      </w:rPr>
+    </w:lvl>
+  </w:abstractNum>
+  <w:abstractNum w:abstractNumId="10" w15:restartNumberingAfterBreak="0">
+    <w:nsid w:val="76556810"/>
+    <w:multiLevelType w:val="hybridMultilevel"/>
+    <w:tmpl w:val="E7C4F3A8"/>
+    <w:lvl w:ilvl="0" w:tplc="042A0003">
+      <w:start w:val="1"/>
+      <w:numFmt w:val="bullet"/>
+      <w:lvlText w:val="o"/>
+      <w:lvlJc w:val="left"/>
+      <w:pPr>
+        <w:ind w:left="2160" w:hanging="360"/>
+      </w:pPr>
+      <w:rPr>
+        <w:rFonts w:ascii="Courier New" w:hAnsi="Courier New" w:cs="Courier New" w:hint="default"/>
+      </w:rPr>
+    </w:lvl>
+    <w:lvl w:ilvl="1" w:tplc="042A0003" w:tentative="1">
+      <w:start w:val="1"/>
+      <w:numFmt w:val="bullet"/>
+      <w:lvlText w:val="o"/>
+      <w:lvlJc w:val="left"/>
+      <w:pPr>
+        <w:ind w:left="2880" w:hanging="360"/>
+      </w:pPr>
+      <w:rPr>
+        <w:rFonts w:ascii="Courier New" w:hAnsi="Courier New" w:cs="Courier New" w:hint="default"/>
+      </w:rPr>
+    </w:lvl>
+    <w:lvl w:ilvl="2" w:tplc="042A0005" w:tentative="1">
+      <w:start w:val="1"/>
+      <w:numFmt w:val="bullet"/>
+      <w:lvlText w:val=""/>
+      <w:lvlJc w:val="left"/>
+      <w:pPr>
+        <w:ind w:left="3600" w:hanging="360"/>
+      </w:pPr>
+      <w:rPr>
+        <w:rFonts w:ascii="Wingdings" w:hAnsi="Wingdings" w:hint="default"/>
+      </w:rPr>
+    </w:lvl>
+    <w:lvl w:ilvl="3" w:tplc="042A0001" w:tentative="1">
+      <w:start w:val="1"/>
+      <w:numFmt w:val="bullet"/>
+      <w:lvlText w:val=""/>
+      <w:lvlJc w:val="left"/>
+      <w:pPr>
+        <w:ind w:left="4320" w:hanging="360"/>
+      </w:pPr>
+      <w:rPr>
+        <w:rFonts w:ascii="Symbol" w:hAnsi="Symbol" w:hint="default"/>
+      </w:rPr>
+    </w:lvl>
+    <w:lvl w:ilvl="4" w:tplc="042A0003" w:tentative="1">
+      <w:start w:val="1"/>
+      <w:numFmt w:val="bullet"/>
+      <w:lvlText w:val="o"/>
+      <w:lvlJc w:val="left"/>
+      <w:pPr>
+        <w:ind w:left="5040" w:hanging="360"/>
+      </w:pPr>
+      <w:rPr>
+        <w:rFonts w:ascii="Courier New" w:hAnsi="Courier New" w:cs="Courier New" w:hint="default"/>
+      </w:rPr>
+    </w:lvl>
+    <w:lvl w:ilvl="5" w:tplc="042A0005" w:tentative="1">
+      <w:start w:val="1"/>
+      <w:numFmt w:val="bullet"/>
+      <w:lvlText w:val=""/>
+      <w:lvlJc w:val="left"/>
+      <w:pPr>
+        <w:ind w:left="5760" w:hanging="360"/>
+      </w:pPr>
+      <w:rPr>
+        <w:rFonts w:ascii="Wingdings" w:hAnsi="Wingdings" w:hint="default"/>
+      </w:rPr>
+    </w:lvl>
+    <w:lvl w:ilvl="6" w:tplc="042A0001" w:tentative="1">
+      <w:start w:val="1"/>
+      <w:numFmt w:val="bullet"/>
+      <w:lvlText w:val=""/>
+      <w:lvlJc w:val="left"/>
+      <w:pPr>
+        <w:ind w:left="6480" w:hanging="360"/>
+      </w:pPr>
+      <w:rPr>
+        <w:rFonts w:ascii="Symbol" w:hAnsi="Symbol" w:hint="default"/>
+      </w:rPr>
+    </w:lvl>
+    <w:lvl w:ilvl="7" w:tplc="042A0003" w:tentative="1">
+      <w:start w:val="1"/>
+      <w:numFmt w:val="bullet"/>
+      <w:lvlText w:val="o"/>
+      <w:lvlJc w:val="left"/>
+      <w:pPr>
+        <w:ind w:left="7200" w:hanging="360"/>
+      </w:pPr>
+      <w:rPr>
+        <w:rFonts w:ascii="Courier New" w:hAnsi="Courier New" w:cs="Courier New" w:hint="default"/>
+      </w:rPr>
+    </w:lvl>
+    <w:lvl w:ilvl="8" w:tplc="042A0005" w:tentative="1">
+      <w:start w:val="1"/>
+      <w:numFmt w:val="bullet"/>
+      <w:lvlText w:val=""/>
+      <w:lvlJc w:val="left"/>
+      <w:pPr>
+        <w:ind w:left="7920" w:hanging="360"/>
+      </w:pPr>
+      <w:rPr>
+        <w:rFonts w:ascii="Wingdings" w:hAnsi="Wingdings" w:hint="default"/>
+      </w:rPr>
+    </w:lvl>
+  </w:abstractNum>
+  <w:abstractNum w:abstractNumId="11" w15:restartNumberingAfterBreak="0">
+    <w:nsid w:val="77C92544"/>
+    <w:multiLevelType w:val="hybridMultilevel"/>
+    <w:tmpl w:val="1CB6F5BA"/>
+    <w:lvl w:ilvl="0" w:tplc="042A0001">
+      <w:start w:val="1"/>
+      <w:numFmt w:val="bullet"/>
+      <w:lvlText w:val=""/>
+      <w:lvlJc w:val="left"/>
+      <w:pPr>
+        <w:ind w:left="1812" w:hanging="360"/>
+      </w:pPr>
+      <w:rPr>
+        <w:rFonts w:ascii="Symbol" w:hAnsi="Symbol" w:hint="default"/>
+      </w:rPr>
+    </w:lvl>
+    <w:lvl w:ilvl="1" w:tplc="042A0003" w:tentative="1">
+      <w:start w:val="1"/>
+      <w:numFmt w:val="bullet"/>
+      <w:lvlText w:val="o"/>
+      <w:lvlJc w:val="left"/>
+      <w:pPr>
+        <w:ind w:left="2532" w:hanging="360"/>
+      </w:pPr>
+      <w:rPr>
+        <w:rFonts w:ascii="Courier New" w:hAnsi="Courier New" w:cs="Courier New" w:hint="default"/>
+      </w:rPr>
+    </w:lvl>
+    <w:lvl w:ilvl="2" w:tplc="042A0005" w:tentative="1">
+      <w:start w:val="1"/>
+      <w:numFmt w:val="bullet"/>
+      <w:lvlText w:val=""/>
+      <w:lvlJc w:val="left"/>
+      <w:pPr>
+        <w:ind w:left="3252" w:hanging="360"/>
+      </w:pPr>
+      <w:rPr>
+        <w:rFonts w:ascii="Wingdings" w:hAnsi="Wingdings" w:hint="default"/>
+      </w:rPr>
+    </w:lvl>
+    <w:lvl w:ilvl="3" w:tplc="042A0001" w:tentative="1">
+      <w:start w:val="1"/>
+      <w:numFmt w:val="bullet"/>
+      <w:lvlText w:val=""/>
+      <w:lvlJc w:val="left"/>
+      <w:pPr>
+        <w:ind w:left="3972" w:hanging="360"/>
+      </w:pPr>
+      <w:rPr>
+        <w:rFonts w:ascii="Symbol" w:hAnsi="Symbol" w:hint="default"/>
+      </w:rPr>
+    </w:lvl>
+    <w:lvl w:ilvl="4" w:tplc="042A0003" w:tentative="1">
+      <w:start w:val="1"/>
+      <w:numFmt w:val="bullet"/>
+      <w:lvlText w:val="o"/>
+      <w:lvlJc w:val="left"/>
+      <w:pPr>
+        <w:ind w:left="4692" w:hanging="360"/>
+      </w:pPr>
+      <w:rPr>
+        <w:rFonts w:ascii="Courier New" w:hAnsi="Courier New" w:cs="Courier New" w:hint="default"/>
+      </w:rPr>
+    </w:lvl>
+    <w:lvl w:ilvl="5" w:tplc="042A0005" w:tentative="1">
+      <w:start w:val="1"/>
+      <w:numFmt w:val="bullet"/>
+      <w:lvlText w:val=""/>
+      <w:lvlJc w:val="left"/>
+      <w:pPr>
+        <w:ind w:left="5412" w:hanging="360"/>
+      </w:pPr>
+      <w:rPr>
+        <w:rFonts w:ascii="Wingdings" w:hAnsi="Wingdings" w:hint="default"/>
+      </w:rPr>
+    </w:lvl>
+    <w:lvl w:ilvl="6" w:tplc="042A0001" w:tentative="1">
+      <w:start w:val="1"/>
+      <w:numFmt w:val="bullet"/>
+      <w:lvlText w:val=""/>
+      <w:lvlJc w:val="left"/>
+      <w:pPr>
+        <w:ind w:left="6132" w:hanging="360"/>
+      </w:pPr>
+      <w:rPr>
+        <w:rFonts w:ascii="Symbol" w:hAnsi="Symbol" w:hint="default"/>
+      </w:rPr>
+    </w:lvl>
+    <w:lvl w:ilvl="7" w:tplc="042A0003" w:tentative="1">
+      <w:start w:val="1"/>
+      <w:numFmt w:val="bullet"/>
+      <w:lvlText w:val="o"/>
+      <w:lvlJc w:val="left"/>
+      <w:pPr>
+        <w:ind w:left="6852" w:hanging="360"/>
+      </w:pPr>
+      <w:rPr>
+        <w:rFonts w:ascii="Courier New" w:hAnsi="Courier New" w:cs="Courier New" w:hint="default"/>
+      </w:rPr>
+    </w:lvl>
+    <w:lvl w:ilvl="8" w:tplc="042A0005" w:tentative="1">
+      <w:start w:val="1"/>
+      <w:numFmt w:val="bullet"/>
+      <w:lvlText w:val=""/>
+      <w:lvlJc w:val="left"/>
+      <w:pPr>
+        <w:ind w:left="7572" w:hanging="360"/>
+      </w:pPr>
+      <w:rPr>
+        <w:rFonts w:ascii="Wingdings" w:hAnsi="Wingdings" w:hint="default"/>
+      </w:rPr>
+    </w:lvl>
+  </w:abstractNum>
   <w:num w:numId="1" w16cid:durableId="399720126">
+    <w:abstractNumId w:val="3"/>
+  </w:num>
+  <w:num w:numId="2" w16cid:durableId="1004548812">
+    <w:abstractNumId w:val="4"/>
+  </w:num>
+  <w:num w:numId="3" w16cid:durableId="622418965">
     <w:abstractNumId w:val="1"/>
   </w:num>
-  <w:num w:numId="2" w16cid:durableId="1004548812">
+  <w:num w:numId="4" w16cid:durableId="1234000841">
+    <w:abstractNumId w:val="9"/>
+  </w:num>
+  <w:num w:numId="5" w16cid:durableId="1495682365">
+    <w:abstractNumId w:val="7"/>
+  </w:num>
+  <w:num w:numId="6" w16cid:durableId="444694071">
+    <w:abstractNumId w:val="5"/>
+  </w:num>
+  <w:num w:numId="7" w16cid:durableId="2118718641">
+    <w:abstractNumId w:val="0"/>
+  </w:num>
+  <w:num w:numId="8" w16cid:durableId="1619557684">
+    <w:abstractNumId w:val="11"/>
+  </w:num>
+  <w:num w:numId="9" w16cid:durableId="1916933646">
+    <w:abstractNumId w:val="6"/>
+  </w:num>
+  <w:num w:numId="10" w16cid:durableId="1679889001">
+    <w:abstractNumId w:val="10"/>
+  </w:num>
+  <w:num w:numId="11" w16cid:durableId="1095057628">
+    <w:abstractNumId w:val="8"/>
+  </w:num>
+  <w:num w:numId="12" w16cid:durableId="1667131392">
     <w:abstractNumId w:val="2"/>
-  </w:num>
-  <w:num w:numId="3" w16cid:durableId="622418965">
-    <w:abstractNumId w:val="0"/>
   </w:num>
 </w:numbering>
 </file>
@@ -1061,6 +2906,7 @@
   <w:style w:type="paragraph" w:default="1" w:styleId="Normal">
     <w:name w:val="Normal"/>
     <w:qFormat/>
+    <w:rsid w:val="00E569B5"/>
   </w:style>
   <w:style w:type="character" w:default="1" w:styleId="DefaultParagraphFont">
     <w:name w:val="Default Paragraph Font"/>

</xml_diff>

<commit_message>
add loop and if else
</commit_message>
<xml_diff>
--- a/Javascript.docx
+++ b/Javascript.docx
@@ -3,6 +3,314 @@
 <w:document xmlns:wpc="http://schemas.microsoft.com/office/word/2010/wordprocessingCanvas" xmlns:cx="http://schemas.microsoft.com/office/drawing/2014/chartex" xmlns:cx1="http://schemas.microsoft.com/office/drawing/2015/9/8/chartex" xmlns:cx2="http://schemas.microsoft.com/office/drawing/2015/10/21/chartex" xmlns:cx3="http://schemas.microsoft.com/office/drawing/2016/5/9/chartex" xmlns:cx4="http://schemas.microsoft.com/office/drawing/2016/5/10/chartex" xmlns:cx5="http://schemas.microsoft.com/office/drawing/2016/5/11/chartex" xmlns:cx6="http://schemas.microsoft.com/office/drawing/2016/5/12/chartex" xmlns:cx7="http://schemas.microsoft.com/office/drawing/2016/5/13/chartex" xmlns:cx8="http://schemas.microsoft.com/office/drawing/2016/5/14/chartex" xmlns:mc="http://schemas.openxmlformats.org/markup-compatibility/2006" xmlns:aink="http://schemas.microsoft.com/office/drawing/2016/ink" xmlns:am3d="http://schemas.microsoft.com/office/drawing/2017/model3d" xmlns:o="urn:schemas-microsoft-com:office:office" xmlns:oel="http://schemas.microsoft.com/office/2019/extlst" xmlns:r="http://schemas.openxmlformats.org/officeDocument/2006/relationships" xmlns:m="http://schemas.openxmlformats.org/officeDocument/2006/math" xmlns:v="urn:schemas-microsoft-com:vml" xmlns:wp14="http://schemas.microsoft.com/office/word/2010/wordprocessingDrawing" xmlns:wp="http://schemas.openxmlformats.org/drawingml/2006/wordprocessingDrawing" xmlns:w10="urn:schemas-microsoft-com:office:word" xmlns:w="http://schemas.openxmlformats.org/wordprocessingml/2006/main" xmlns:w14="http://schemas.microsoft.com/office/word/2010/wordml" xmlns:w15="http://schemas.microsoft.com/office/word/2012/wordml" xmlns:w16cex="http://schemas.microsoft.com/office/word/2018/wordml/cex" xmlns:w16cid="http://schemas.microsoft.com/office/word/2016/wordml/cid" xmlns:w16="http://schemas.microsoft.com/office/word/2018/wordml" xmlns:w16sdtdh="http://schemas.microsoft.com/office/word/2020/wordml/sdtdatahash" xmlns:w16se="http://schemas.microsoft.com/office/word/2015/wordml/symex" xmlns:wpg="http://schemas.microsoft.com/office/word/2010/wordprocessingGroup" xmlns:wpi="http://schemas.microsoft.com/office/word/2010/wordprocessingInk" xmlns:wne="http://schemas.microsoft.com/office/word/2006/wordml" xmlns:wps="http://schemas.microsoft.com/office/word/2010/wordprocessingShape" mc:Ignorable="w14 w15 w16se w16cid w16 w16cex w16sdtdh wp14">
   <w:body>
     <w:p>
+      <w:pPr>
+        <w:jc w:val="both"/>
+      </w:pPr>
+    </w:p>
+    <w:p>
+      <w:r>
+        <w:t>Một số hàm cơ bản built-in:</w:t>
+      </w:r>
+    </w:p>
+    <w:p>
+      <w:pPr>
+        <w:pStyle w:val="ListParagraph"/>
+        <w:numPr>
+          <w:ilvl w:val="0"/>
+          <w:numId w:val="2"/>
+        </w:numPr>
+      </w:pPr>
+      <w:r>
+        <w:t>alert: bật lên cửa sổ hộp thoại</w:t>
+      </w:r>
+    </w:p>
+    <w:p>
+      <w:pPr>
+        <w:pStyle w:val="ListParagraph"/>
+        <w:numPr>
+          <w:ilvl w:val="0"/>
+          <w:numId w:val="2"/>
+        </w:numPr>
+      </w:pPr>
+      <w:r>
+        <w:t>console: in ra những dòng thông báo trong console:</w:t>
+      </w:r>
+    </w:p>
+    <w:p>
+      <w:pPr>
+        <w:pStyle w:val="ListParagraph"/>
+        <w:numPr>
+          <w:ilvl w:val="1"/>
+          <w:numId w:val="2"/>
+        </w:numPr>
+      </w:pPr>
+      <w:r>
+        <w:t>console.log(‘day la mot thong bao’);</w:t>
+      </w:r>
+    </w:p>
+    <w:p>
+      <w:pPr>
+        <w:pStyle w:val="ListParagraph"/>
+        <w:numPr>
+          <w:ilvl w:val="0"/>
+          <w:numId w:val="2"/>
+        </w:numPr>
+      </w:pPr>
+      <w:r>
+        <w:t>confirm:</w:t>
+      </w:r>
+      <w:r>
+        <w:t xml:space="preserve"> </w:t>
+      </w:r>
+      <w:r>
+        <w:t>bật lên cửa sổ hộp thoại</w:t>
+      </w:r>
+    </w:p>
+    <w:p>
+      <w:pPr>
+        <w:pStyle w:val="ListParagraph"/>
+        <w:numPr>
+          <w:ilvl w:val="0"/>
+          <w:numId w:val="2"/>
+        </w:numPr>
+      </w:pPr>
+      <w:r>
+        <w:t>prompt:</w:t>
+      </w:r>
+      <w:r>
+        <w:t xml:space="preserve"> </w:t>
+      </w:r>
+      <w:r>
+        <w:t xml:space="preserve">bật lên cửa sổ hộp thoại </w:t>
+      </w:r>
+    </w:p>
+    <w:p>
+      <w:pPr>
+        <w:pStyle w:val="ListParagraph"/>
+        <w:numPr>
+          <w:ilvl w:val="0"/>
+          <w:numId w:val="2"/>
+        </w:numPr>
+      </w:pPr>
+      <w:r>
+        <w:t>setTimeout: thực thi một đoạn code sau một tg nhất định</w:t>
+      </w:r>
+    </w:p>
+    <w:p>
+      <w:pPr>
+        <w:pStyle w:val="ListParagraph"/>
+        <w:numPr>
+          <w:ilvl w:val="0"/>
+          <w:numId w:val="2"/>
+        </w:numPr>
+      </w:pPr>
+      <w:r>
+        <w:t>setInterval: thực thi liên tục đoạn code sau một tg nhất định</w:t>
+      </w:r>
+    </w:p>
+    <w:p>
+      <w:r>
+        <w:t>một số toán tử trong  Javascript:</w:t>
+      </w:r>
+    </w:p>
+    <w:p>
+      <w:pPr>
+        <w:pStyle w:val="ListParagraph"/>
+        <w:numPr>
+          <w:ilvl w:val="0"/>
+          <w:numId w:val="3"/>
+        </w:numPr>
+      </w:pPr>
+      <w:r>
+        <w:t>toán tử số học-arithmetic</w:t>
+      </w:r>
+    </w:p>
+    <w:p>
+      <w:pPr>
+        <w:pStyle w:val="ListParagraph"/>
+        <w:numPr>
+          <w:ilvl w:val="0"/>
+          <w:numId w:val="3"/>
+        </w:numPr>
+      </w:pPr>
+      <w:r>
+        <w:t xml:space="preserve">toán tử gán-assignment </w:t>
+      </w:r>
+    </w:p>
+    <w:p>
+      <w:pPr>
+        <w:pStyle w:val="ListParagraph"/>
+        <w:numPr>
+          <w:ilvl w:val="0"/>
+          <w:numId w:val="3"/>
+        </w:numPr>
+      </w:pPr>
+      <w:r>
+        <w:t>toán tử so sánh- comparison</w:t>
+      </w:r>
+    </w:p>
+    <w:p>
+      <w:pPr>
+        <w:pStyle w:val="ListParagraph"/>
+        <w:numPr>
+          <w:ilvl w:val="0"/>
+          <w:numId w:val="3"/>
+        </w:numPr>
+      </w:pPr>
+      <w:r>
+        <w:t>toán tử logic-logical</w:t>
+      </w:r>
+    </w:p>
+    <w:p>
+      <w:r>
+        <w:t>HTML Dom là tiêu chuẩn của W3c đưa ra cần tuân theo để xây dựng website</w:t>
+      </w:r>
+    </w:p>
+    <w:p>
+      <w:r>
+        <w:t xml:space="preserve">Dom: document object model không thuộc ngôn ngữ Javascript. Dom có 3 thành phần: element, attribute( là các thuộc tính) và text. HTML Dom có thể thay đổi các element của một website </w:t>
+      </w:r>
+    </w:p>
+    <w:p>
+      <w:pPr>
+        <w:pStyle w:val="ListParagraph"/>
+        <w:numPr>
+          <w:ilvl w:val="0"/>
+          <w:numId w:val="1"/>
+        </w:numPr>
+      </w:pPr>
+      <w:r>
+        <w:t>Element: get id, class, tag, css selector, html collection</w:t>
+      </w:r>
+    </w:p>
+    <w:p>
+      <w:pPr>
+        <w:pStyle w:val="ListParagraph"/>
+        <w:numPr>
+          <w:ilvl w:val="1"/>
+          <w:numId w:val="1"/>
+        </w:numPr>
+      </w:pPr>
+      <w:r>
+        <w:t>getElementById: trả về trực tiếp element</w:t>
+      </w:r>
+    </w:p>
+    <w:p>
+      <w:pPr>
+        <w:pStyle w:val="ListParagraph"/>
+        <w:numPr>
+          <w:ilvl w:val="1"/>
+          <w:numId w:val="1"/>
+        </w:numPr>
+      </w:pPr>
+      <w:r>
+        <w:t>getElementsByClassName: trả về html collection</w:t>
+      </w:r>
+    </w:p>
+    <w:p>
+      <w:pPr>
+        <w:pStyle w:val="ListParagraph"/>
+        <w:numPr>
+          <w:ilvl w:val="1"/>
+          <w:numId w:val="1"/>
+        </w:numPr>
+      </w:pPr>
+      <w:r>
+        <w:t>getElementsByTagName: trả về html collection</w:t>
+      </w:r>
+    </w:p>
+    <w:p>
+      <w:pPr>
+        <w:pStyle w:val="ListParagraph"/>
+        <w:numPr>
+          <w:ilvl w:val="1"/>
+          <w:numId w:val="1"/>
+        </w:numPr>
+      </w:pPr>
+      <w:r>
+        <w:t>querySelector: trả về trực tiếp element</w:t>
+      </w:r>
+    </w:p>
+    <w:p>
+      <w:pPr>
+        <w:pStyle w:val="ListParagraph"/>
+        <w:numPr>
+          <w:ilvl w:val="1"/>
+          <w:numId w:val="1"/>
+        </w:numPr>
+      </w:pPr>
+      <w:r>
+        <w:t>querySelectorAll:trả về node list</w:t>
+      </w:r>
+    </w:p>
+    <w:p>
+      <w:pPr>
+        <w:pStyle w:val="ListParagraph"/>
+        <w:ind w:left="1440"/>
+      </w:pPr>
+      <w:r>
+        <w:t>Vd: Var name_variable= Document.getElementById(‘name_id’);</w:t>
+      </w:r>
+    </w:p>
+    <w:p>
+      <w:pPr>
+        <w:pStyle w:val="ListParagraph"/>
+        <w:ind w:left="1440"/>
+      </w:pPr>
+      <w:r>
+        <w:t>Console.log({</w:t>
+      </w:r>
+    </w:p>
+    <w:p>
+      <w:pPr>
+        <w:pStyle w:val="ListParagraph"/>
+        <w:ind w:left="1440"/>
+      </w:pPr>
+      <w:r>
+        <w:t>Element: name_variable</w:t>
+      </w:r>
+    </w:p>
+    <w:p>
+      <w:pPr>
+        <w:pStyle w:val="ListParagraph"/>
+        <w:ind w:left="1440"/>
+      </w:pPr>
+      <w:r>
+        <w:t>});</w:t>
+      </w:r>
+    </w:p>
+    <w:p>
+      <w:pPr>
+        <w:pStyle w:val="ListParagraph"/>
+        <w:ind w:left="1440"/>
+      </w:pPr>
+    </w:p>
+    <w:p>
+      <w:pPr>
+        <w:pStyle w:val="ListParagraph"/>
+        <w:numPr>
+          <w:ilvl w:val="0"/>
+          <w:numId w:val="1"/>
+        </w:numPr>
+      </w:pPr>
+      <w:r>
+        <w:t>Attribute</w:t>
+      </w:r>
+    </w:p>
+    <w:p>
+      <w:pPr>
+        <w:pStyle w:val="ListParagraph"/>
+        <w:numPr>
+          <w:ilvl w:val="0"/>
+          <w:numId w:val="1"/>
+        </w:numPr>
+      </w:pPr>
+      <w:r>
+        <w:t>Text</w:t>
+      </w:r>
+    </w:p>
+    <w:p/>
+    <w:p>
       <w:r>
         <w:t xml:space="preserve">Javascript cung cấp </w:t>
       </w:r>
@@ -27,12 +335,137 @@
     </w:p>
     <w:p>
       <w:pPr>
-        <w:rPr>
-          <w:color w:val="FF0000"/>
-          <w:sz w:val="28"/>
-          <w:szCs w:val="28"/>
-        </w:rPr>
-      </w:pPr>
+        <w:ind w:left="720"/>
+      </w:pPr>
+      <w:r>
+        <w:t>If else</w:t>
+      </w:r>
+    </w:p>
+    <w:p>
+      <w:pPr>
+        <w:ind w:left="720"/>
+      </w:pPr>
+      <w:r>
+        <w:t>Toán tử 3 ngôi</w:t>
+      </w:r>
+    </w:p>
+    <w:p>
+      <w:pPr>
+        <w:ind w:left="720"/>
+      </w:pPr>
+      <w:r>
+        <w:t>Switch case</w:t>
+      </w:r>
+    </w:p>
+    <w:p>
+      <w:r>
+        <w:t>Vòng lặp—loop</w:t>
+      </w:r>
+    </w:p>
+    <w:p>
+      <w:pPr>
+        <w:ind w:left="720"/>
+      </w:pPr>
+      <w:r>
+        <w:t>For</w:t>
+      </w:r>
+    </w:p>
+    <w:p>
+      <w:pPr>
+        <w:ind w:left="720"/>
+      </w:pPr>
+      <w:r>
+        <w:t xml:space="preserve">For </w:t>
+      </w:r>
+      <w:r>
+        <w:t>in: Vd: var languages=[</w:t>
+      </w:r>
+    </w:p>
+    <w:p>
+      <w:pPr>
+        <w:ind w:left="1440"/>
+      </w:pPr>
+      <w:r>
+        <w:t>‘javacript’,</w:t>
+      </w:r>
+    </w:p>
+    <w:p>
+      <w:pPr>
+        <w:ind w:left="1440"/>
+      </w:pPr>
+      <w:r>
+        <w:t>‘PHP’,</w:t>
+      </w:r>
+    </w:p>
+    <w:p>
+      <w:pPr>
+        <w:ind w:left="1440"/>
+      </w:pPr>
+      <w:r>
+        <w:t>‘Ruby’</w:t>
+      </w:r>
+    </w:p>
+    <w:p>
+      <w:pPr>
+        <w:ind w:left="1440"/>
+      </w:pPr>
+      <w:r>
+        <w:t>For( var key in languages){</w:t>
+      </w:r>
+    </w:p>
+    <w:p>
+      <w:pPr>
+        <w:ind w:left="1440"/>
+      </w:pPr>
+      <w:r>
+        <w:t>Console.log(languages[key]);</w:t>
+      </w:r>
+    </w:p>
+    <w:p>
+      <w:pPr>
+        <w:ind w:left="1440"/>
+      </w:pPr>
+      <w:r>
+        <w:t>}</w:t>
+      </w:r>
+    </w:p>
+    <w:p>
+      <w:pPr>
+        <w:ind w:left="720"/>
+      </w:pPr>
+      <w:r>
+        <w:t>For of</w:t>
+      </w:r>
+      <w:r>
+        <w:t xml:space="preserve"> </w:t>
+      </w:r>
+    </w:p>
+    <w:p>
+      <w:pPr>
+        <w:ind w:left="720"/>
+      </w:pPr>
+      <w:r>
+        <w:t>do/</w:t>
+      </w:r>
+      <w:r>
+        <w:t>while</w:t>
+      </w:r>
+    </w:p>
+    <w:p>
+      <w:pPr>
+        <w:ind w:left="720"/>
+      </w:pPr>
+      <w:r>
+        <w:t>while</w:t>
+      </w:r>
+    </w:p>
+    <w:p>
+      <w:r>
+        <w:tab/>
+      </w:r>
+    </w:p>
+    <w:p/>
+    <w:p>
       <w:r>
         <w:rPr>
           <w:color w:val="FF0000"/>
@@ -70,10 +503,7 @@
     </w:p>
     <w:p>
       <w:r>
-        <w:t>console.log(`</w:t>
-      </w:r>
-      <w:r>
-        <w:t>ten la: ${</w:t>
+        <w:t>console.log(`ten la: ${</w:t>
       </w:r>
       <w:r>
         <w:t>name</w:t>
@@ -181,11 +611,22 @@
     <w:p>
       <w:pPr>
         <w:jc w:val="both"/>
-      </w:pPr>
-      <w:r>
+        <w:rPr>
+          <w:color w:val="FF0000"/>
+        </w:rPr>
+      </w:pPr>
+      <w:r>
+        <w:rPr>
+          <w:color w:val="FF0000"/>
+          <w:highlight w:val="darkGray"/>
+        </w:rPr>
         <w:t>.</w:t>
       </w:r>
       <w:r>
+        <w:rPr>
+          <w:color w:val="FF0000"/>
+          <w:highlight w:val="darkGray"/>
+        </w:rPr>
         <w:t>Number</w:t>
       </w:r>
     </w:p>
@@ -203,348 +644,6 @@
       </w:pPr>
       <w:r>
         <w:t>-to fixed: làm tròn số</w:t>
-      </w:r>
-    </w:p>
-    <w:p/>
-    <w:p>
-      <w:r>
-        <w:t>Một số hàm cơ bản built-in:</w:t>
-      </w:r>
-    </w:p>
-    <w:p>
-      <w:pPr>
-        <w:pStyle w:val="ListParagraph"/>
-        <w:numPr>
-          <w:ilvl w:val="0"/>
-          <w:numId w:val="2"/>
-        </w:numPr>
-      </w:pPr>
-      <w:r>
-        <w:t xml:space="preserve">alert: bật </w:t>
-      </w:r>
-      <w:r>
-        <w:t>lên cửa sổ hộp thoại</w:t>
-      </w:r>
-    </w:p>
-    <w:p>
-      <w:pPr>
-        <w:pStyle w:val="ListParagraph"/>
-        <w:numPr>
-          <w:ilvl w:val="0"/>
-          <w:numId w:val="2"/>
-        </w:numPr>
-      </w:pPr>
-      <w:r>
-        <w:t xml:space="preserve">console: in ra </w:t>
-      </w:r>
-      <w:r>
-        <w:t>những dòng thông báo trong console:</w:t>
-      </w:r>
-    </w:p>
-    <w:p>
-      <w:pPr>
-        <w:pStyle w:val="ListParagraph"/>
-        <w:numPr>
-          <w:ilvl w:val="1"/>
-          <w:numId w:val="2"/>
-        </w:numPr>
-      </w:pPr>
-      <w:r>
-        <w:t>console.log(‘day la mot thong bao’);</w:t>
-      </w:r>
-    </w:p>
-    <w:p>
-      <w:pPr>
-        <w:pStyle w:val="ListParagraph"/>
-        <w:numPr>
-          <w:ilvl w:val="0"/>
-          <w:numId w:val="2"/>
-        </w:numPr>
-      </w:pPr>
-      <w:r>
-        <w:t>confirm:</w:t>
-      </w:r>
-      <w:r>
-        <w:t xml:space="preserve"> </w:t>
-      </w:r>
-      <w:r>
-        <w:t>bật lên cửa sổ hộp thoại</w:t>
-      </w:r>
-    </w:p>
-    <w:p>
-      <w:pPr>
-        <w:pStyle w:val="ListParagraph"/>
-        <w:numPr>
-          <w:ilvl w:val="0"/>
-          <w:numId w:val="2"/>
-        </w:numPr>
-      </w:pPr>
-      <w:r>
-        <w:t>prompt:</w:t>
-      </w:r>
-      <w:r>
-        <w:t xml:space="preserve"> </w:t>
-      </w:r>
-      <w:r>
-        <w:t xml:space="preserve">bật lên cửa sổ hộp thoại </w:t>
-      </w:r>
-    </w:p>
-    <w:p>
-      <w:pPr>
-        <w:pStyle w:val="ListParagraph"/>
-        <w:numPr>
-          <w:ilvl w:val="0"/>
-          <w:numId w:val="2"/>
-        </w:numPr>
-      </w:pPr>
-      <w:r>
-        <w:t>setTimeout: thực thi một đoạn code sau một tg nhất định</w:t>
-      </w:r>
-    </w:p>
-    <w:p>
-      <w:pPr>
-        <w:pStyle w:val="ListParagraph"/>
-        <w:numPr>
-          <w:ilvl w:val="0"/>
-          <w:numId w:val="2"/>
-        </w:numPr>
-      </w:pPr>
-      <w:r>
-        <w:t>setInterval: thực thi liên tục đoạn code sau một tg nhất định</w:t>
-      </w:r>
-    </w:p>
-    <w:p>
-      <w:r>
-        <w:t>một số toán tử trong  Javascript:</w:t>
-      </w:r>
-    </w:p>
-    <w:p>
-      <w:pPr>
-        <w:pStyle w:val="ListParagraph"/>
-        <w:numPr>
-          <w:ilvl w:val="0"/>
-          <w:numId w:val="3"/>
-        </w:numPr>
-      </w:pPr>
-      <w:r>
-        <w:t>toán tử số học-arithmetic</w:t>
-      </w:r>
-    </w:p>
-    <w:p>
-      <w:pPr>
-        <w:pStyle w:val="ListParagraph"/>
-        <w:numPr>
-          <w:ilvl w:val="0"/>
-          <w:numId w:val="3"/>
-        </w:numPr>
-      </w:pPr>
-      <w:r>
-        <w:t xml:space="preserve">toán tử gán-assignment </w:t>
-      </w:r>
-    </w:p>
-    <w:p>
-      <w:pPr>
-        <w:pStyle w:val="ListParagraph"/>
-        <w:numPr>
-          <w:ilvl w:val="0"/>
-          <w:numId w:val="3"/>
-        </w:numPr>
-      </w:pPr>
-      <w:r>
-        <w:t>toán tử so sánh- comparison</w:t>
-      </w:r>
-    </w:p>
-    <w:p>
-      <w:pPr>
-        <w:pStyle w:val="ListParagraph"/>
-        <w:numPr>
-          <w:ilvl w:val="0"/>
-          <w:numId w:val="3"/>
-        </w:numPr>
-      </w:pPr>
-      <w:r>
-        <w:t>toán tử logic-logical</w:t>
-      </w:r>
-    </w:p>
-    <w:p>
-      <w:r>
-        <w:t>HTML Dom là tiêu chuẩn của W3c đưa ra cần tuân theo để xây dựng website</w:t>
-      </w:r>
-    </w:p>
-    <w:p>
-      <w:r>
-        <w:t>Dom: document object model</w:t>
-      </w:r>
-      <w:r>
-        <w:t xml:space="preserve"> không thuộc ngôn ngữ Javascript</w:t>
-      </w:r>
-      <w:r>
-        <w:t xml:space="preserve">. Dom có 3 thành phần: element, attribute( là các thuộc tính) và </w:t>
-      </w:r>
-      <w:r>
-        <w:t xml:space="preserve">text. HTML Dom có thể thay đổi các element của một website </w:t>
-      </w:r>
-    </w:p>
-    <w:p>
-      <w:pPr>
-        <w:pStyle w:val="ListParagraph"/>
-        <w:numPr>
-          <w:ilvl w:val="0"/>
-          <w:numId w:val="1"/>
-        </w:numPr>
-      </w:pPr>
-      <w:r>
-        <w:t xml:space="preserve">Element: get id, class, </w:t>
-      </w:r>
-      <w:r>
-        <w:t xml:space="preserve">tag, css selector, html </w:t>
-      </w:r>
-      <w:r>
-        <w:t>collection</w:t>
-      </w:r>
-    </w:p>
-    <w:p>
-      <w:pPr>
-        <w:pStyle w:val="ListParagraph"/>
-        <w:numPr>
-          <w:ilvl w:val="1"/>
-          <w:numId w:val="1"/>
-        </w:numPr>
-      </w:pPr>
-      <w:r>
-        <w:t>getElementById: trả về trực tiếp element</w:t>
-      </w:r>
-    </w:p>
-    <w:p>
-      <w:pPr>
-        <w:pStyle w:val="ListParagraph"/>
-        <w:numPr>
-          <w:ilvl w:val="1"/>
-          <w:numId w:val="1"/>
-        </w:numPr>
-      </w:pPr>
-      <w:r>
-        <w:t>getElementsByClassName: trả về html collection</w:t>
-      </w:r>
-    </w:p>
-    <w:p>
-      <w:pPr>
-        <w:pStyle w:val="ListParagraph"/>
-        <w:numPr>
-          <w:ilvl w:val="1"/>
-          <w:numId w:val="1"/>
-        </w:numPr>
-      </w:pPr>
-      <w:r>
-        <w:t>getElementsByTagName: trả về html collection</w:t>
-      </w:r>
-    </w:p>
-    <w:p>
-      <w:pPr>
-        <w:pStyle w:val="ListParagraph"/>
-        <w:numPr>
-          <w:ilvl w:val="1"/>
-          <w:numId w:val="1"/>
-        </w:numPr>
-      </w:pPr>
-      <w:r>
-        <w:t>querySelector: trả về trực tiếp element</w:t>
-      </w:r>
-    </w:p>
-    <w:p>
-      <w:pPr>
-        <w:pStyle w:val="ListParagraph"/>
-        <w:numPr>
-          <w:ilvl w:val="1"/>
-          <w:numId w:val="1"/>
-        </w:numPr>
-      </w:pPr>
-      <w:r>
-        <w:t>querySelectorAll:trả về node list</w:t>
-      </w:r>
-    </w:p>
-    <w:p>
-      <w:pPr>
-        <w:pStyle w:val="ListParagraph"/>
-        <w:ind w:left="1440"/>
-      </w:pPr>
-      <w:r>
-        <w:t>Vd: Var</w:t>
-      </w:r>
-      <w:r>
-        <w:t xml:space="preserve"> </w:t>
-      </w:r>
-      <w:r>
-        <w:t>name_</w:t>
-      </w:r>
-      <w:r>
-        <w:t>variable=</w:t>
-      </w:r>
-      <w:r>
-        <w:t xml:space="preserve"> Document.getElementById(‘name_id’);</w:t>
-      </w:r>
-    </w:p>
-    <w:p>
-      <w:pPr>
-        <w:pStyle w:val="ListParagraph"/>
-        <w:ind w:left="1440"/>
-      </w:pPr>
-      <w:r>
-        <w:t>Console.log({</w:t>
-      </w:r>
-    </w:p>
-    <w:p>
-      <w:pPr>
-        <w:pStyle w:val="ListParagraph"/>
-        <w:ind w:left="1440"/>
-      </w:pPr>
-      <w:r>
-        <w:t xml:space="preserve">Element: </w:t>
-      </w:r>
-      <w:r>
-        <w:t>name_</w:t>
-      </w:r>
-      <w:r>
-        <w:t>variable</w:t>
-      </w:r>
-    </w:p>
-    <w:p>
-      <w:pPr>
-        <w:pStyle w:val="ListParagraph"/>
-        <w:ind w:left="1440"/>
-      </w:pPr>
-      <w:r>
-        <w:t>});</w:t>
-      </w:r>
-    </w:p>
-    <w:p>
-      <w:pPr>
-        <w:pStyle w:val="ListParagraph"/>
-        <w:ind w:left="1440"/>
-      </w:pPr>
-    </w:p>
-    <w:p>
-      <w:pPr>
-        <w:pStyle w:val="ListParagraph"/>
-        <w:numPr>
-          <w:ilvl w:val="0"/>
-          <w:numId w:val="1"/>
-        </w:numPr>
-      </w:pPr>
-      <w:r>
-        <w:t>Attribute</w:t>
-      </w:r>
-    </w:p>
-    <w:p>
-      <w:pPr>
-        <w:pStyle w:val="ListParagraph"/>
-        <w:numPr>
-          <w:ilvl w:val="0"/>
-          <w:numId w:val="1"/>
-        </w:numPr>
-      </w:pPr>
-      <w:r>
-        <w:t>Text</w:t>
       </w:r>
     </w:p>
     <w:p>
@@ -2488,6 +2587,92 @@
     </w:lvl>
   </w:abstractNum>
   <w:abstractNum w:abstractNumId="9" w15:restartNumberingAfterBreak="0">
+    <w:nsid w:val="6277410E"/>
+    <w:multiLevelType w:val="hybridMultilevel"/>
+    <w:tmpl w:val="F73658F2"/>
+    <w:lvl w:ilvl="0" w:tplc="042A000F">
+      <w:start w:val="1"/>
+      <w:numFmt w:val="decimal"/>
+      <w:lvlText w:val="%1."/>
+      <w:lvlJc w:val="left"/>
+      <w:pPr>
+        <w:ind w:left="1440" w:hanging="360"/>
+      </w:pPr>
+    </w:lvl>
+    <w:lvl w:ilvl="1" w:tplc="042A0019" w:tentative="1">
+      <w:start w:val="1"/>
+      <w:numFmt w:val="lowerLetter"/>
+      <w:lvlText w:val="%2."/>
+      <w:lvlJc w:val="left"/>
+      <w:pPr>
+        <w:ind w:left="2160" w:hanging="360"/>
+      </w:pPr>
+    </w:lvl>
+    <w:lvl w:ilvl="2" w:tplc="042A001B" w:tentative="1">
+      <w:start w:val="1"/>
+      <w:numFmt w:val="lowerRoman"/>
+      <w:lvlText w:val="%3."/>
+      <w:lvlJc w:val="right"/>
+      <w:pPr>
+        <w:ind w:left="2880" w:hanging="180"/>
+      </w:pPr>
+    </w:lvl>
+    <w:lvl w:ilvl="3" w:tplc="042A000F" w:tentative="1">
+      <w:start w:val="1"/>
+      <w:numFmt w:val="decimal"/>
+      <w:lvlText w:val="%4."/>
+      <w:lvlJc w:val="left"/>
+      <w:pPr>
+        <w:ind w:left="3600" w:hanging="360"/>
+      </w:pPr>
+    </w:lvl>
+    <w:lvl w:ilvl="4" w:tplc="042A0019" w:tentative="1">
+      <w:start w:val="1"/>
+      <w:numFmt w:val="lowerLetter"/>
+      <w:lvlText w:val="%5."/>
+      <w:lvlJc w:val="left"/>
+      <w:pPr>
+        <w:ind w:left="4320" w:hanging="360"/>
+      </w:pPr>
+    </w:lvl>
+    <w:lvl w:ilvl="5" w:tplc="042A001B" w:tentative="1">
+      <w:start w:val="1"/>
+      <w:numFmt w:val="lowerRoman"/>
+      <w:lvlText w:val="%6."/>
+      <w:lvlJc w:val="right"/>
+      <w:pPr>
+        <w:ind w:left="5040" w:hanging="180"/>
+      </w:pPr>
+    </w:lvl>
+    <w:lvl w:ilvl="6" w:tplc="042A000F" w:tentative="1">
+      <w:start w:val="1"/>
+      <w:numFmt w:val="decimal"/>
+      <w:lvlText w:val="%7."/>
+      <w:lvlJc w:val="left"/>
+      <w:pPr>
+        <w:ind w:left="5760" w:hanging="360"/>
+      </w:pPr>
+    </w:lvl>
+    <w:lvl w:ilvl="7" w:tplc="042A0019" w:tentative="1">
+      <w:start w:val="1"/>
+      <w:numFmt w:val="lowerLetter"/>
+      <w:lvlText w:val="%8."/>
+      <w:lvlJc w:val="left"/>
+      <w:pPr>
+        <w:ind w:left="6480" w:hanging="360"/>
+      </w:pPr>
+    </w:lvl>
+    <w:lvl w:ilvl="8" w:tplc="042A001B" w:tentative="1">
+      <w:start w:val="1"/>
+      <w:numFmt w:val="lowerRoman"/>
+      <w:lvlText w:val="%9."/>
+      <w:lvlJc w:val="right"/>
+      <w:pPr>
+        <w:ind w:left="7200" w:hanging="180"/>
+      </w:pPr>
+    </w:lvl>
+  </w:abstractNum>
+  <w:abstractNum w:abstractNumId="10" w15:restartNumberingAfterBreak="0">
     <w:nsid w:val="62AD4550"/>
     <w:multiLevelType w:val="hybridMultilevel"/>
     <w:tmpl w:val="9CFAA07A"/>
@@ -2573,7 +2758,7 @@
       </w:pPr>
     </w:lvl>
   </w:abstractNum>
-  <w:abstractNum w:abstractNumId="10" w15:restartNumberingAfterBreak="0">
+  <w:abstractNum w:abstractNumId="11" w15:restartNumberingAfterBreak="0">
     <w:nsid w:val="6B817208"/>
     <w:multiLevelType w:val="hybridMultilevel"/>
     <w:tmpl w:val="A8160534"/>
@@ -2662,7 +2847,93 @@
       </w:pPr>
     </w:lvl>
   </w:abstractNum>
-  <w:abstractNum w:abstractNumId="11" w15:restartNumberingAfterBreak="0">
+  <w:abstractNum w:abstractNumId="12" w15:restartNumberingAfterBreak="0">
+    <w:nsid w:val="6E2A01E4"/>
+    <w:multiLevelType w:val="hybridMultilevel"/>
+    <w:tmpl w:val="7AC42A06"/>
+    <w:lvl w:ilvl="0" w:tplc="042A000F">
+      <w:start w:val="1"/>
+      <w:numFmt w:val="decimal"/>
+      <w:lvlText w:val="%1."/>
+      <w:lvlJc w:val="left"/>
+      <w:pPr>
+        <w:ind w:left="720" w:hanging="360"/>
+      </w:pPr>
+    </w:lvl>
+    <w:lvl w:ilvl="1" w:tplc="042A0019" w:tentative="1">
+      <w:start w:val="1"/>
+      <w:numFmt w:val="lowerLetter"/>
+      <w:lvlText w:val="%2."/>
+      <w:lvlJc w:val="left"/>
+      <w:pPr>
+        <w:ind w:left="1440" w:hanging="360"/>
+      </w:pPr>
+    </w:lvl>
+    <w:lvl w:ilvl="2" w:tplc="042A001B" w:tentative="1">
+      <w:start w:val="1"/>
+      <w:numFmt w:val="lowerRoman"/>
+      <w:lvlText w:val="%3."/>
+      <w:lvlJc w:val="right"/>
+      <w:pPr>
+        <w:ind w:left="2160" w:hanging="180"/>
+      </w:pPr>
+    </w:lvl>
+    <w:lvl w:ilvl="3" w:tplc="042A000F" w:tentative="1">
+      <w:start w:val="1"/>
+      <w:numFmt w:val="decimal"/>
+      <w:lvlText w:val="%4."/>
+      <w:lvlJc w:val="left"/>
+      <w:pPr>
+        <w:ind w:left="2880" w:hanging="360"/>
+      </w:pPr>
+    </w:lvl>
+    <w:lvl w:ilvl="4" w:tplc="042A0019" w:tentative="1">
+      <w:start w:val="1"/>
+      <w:numFmt w:val="lowerLetter"/>
+      <w:lvlText w:val="%5."/>
+      <w:lvlJc w:val="left"/>
+      <w:pPr>
+        <w:ind w:left="3600" w:hanging="360"/>
+      </w:pPr>
+    </w:lvl>
+    <w:lvl w:ilvl="5" w:tplc="042A001B" w:tentative="1">
+      <w:start w:val="1"/>
+      <w:numFmt w:val="lowerRoman"/>
+      <w:lvlText w:val="%6."/>
+      <w:lvlJc w:val="right"/>
+      <w:pPr>
+        <w:ind w:left="4320" w:hanging="180"/>
+      </w:pPr>
+    </w:lvl>
+    <w:lvl w:ilvl="6" w:tplc="042A000F" w:tentative="1">
+      <w:start w:val="1"/>
+      <w:numFmt w:val="decimal"/>
+      <w:lvlText w:val="%7."/>
+      <w:lvlJc w:val="left"/>
+      <w:pPr>
+        <w:ind w:left="5040" w:hanging="360"/>
+      </w:pPr>
+    </w:lvl>
+    <w:lvl w:ilvl="7" w:tplc="042A0019" w:tentative="1">
+      <w:start w:val="1"/>
+      <w:numFmt w:val="lowerLetter"/>
+      <w:lvlText w:val="%8."/>
+      <w:lvlJc w:val="left"/>
+      <w:pPr>
+        <w:ind w:left="5760" w:hanging="360"/>
+      </w:pPr>
+    </w:lvl>
+    <w:lvl w:ilvl="8" w:tplc="042A001B" w:tentative="1">
+      <w:start w:val="1"/>
+      <w:numFmt w:val="lowerRoman"/>
+      <w:lvlText w:val="%9."/>
+      <w:lvlJc w:val="right"/>
+      <w:pPr>
+        <w:ind w:left="6480" w:hanging="180"/>
+      </w:pPr>
+    </w:lvl>
+  </w:abstractNum>
+  <w:abstractNum w:abstractNumId="13" w15:restartNumberingAfterBreak="0">
     <w:nsid w:val="72D35E5A"/>
     <w:multiLevelType w:val="hybridMultilevel"/>
     <w:tmpl w:val="27626418"/>
@@ -2775,7 +3046,7 @@
       </w:rPr>
     </w:lvl>
   </w:abstractNum>
-  <w:abstractNum w:abstractNumId="12" w15:restartNumberingAfterBreak="0">
+  <w:abstractNum w:abstractNumId="14" w15:restartNumberingAfterBreak="0">
     <w:nsid w:val="76556810"/>
     <w:multiLevelType w:val="hybridMultilevel"/>
     <w:tmpl w:val="E7C4F3A8"/>
@@ -2888,7 +3159,7 @@
       </w:rPr>
     </w:lvl>
   </w:abstractNum>
-  <w:abstractNum w:abstractNumId="13" w15:restartNumberingAfterBreak="0">
+  <w:abstractNum w:abstractNumId="15" w15:restartNumberingAfterBreak="0">
     <w:nsid w:val="77C92544"/>
     <w:multiLevelType w:val="hybridMultilevel"/>
     <w:tmpl w:val="1CB6F5BA"/>
@@ -3011,10 +3282,10 @@
     <w:abstractNumId w:val="2"/>
   </w:num>
   <w:num w:numId="4" w16cid:durableId="1234000841">
-    <w:abstractNumId w:val="11"/>
+    <w:abstractNumId w:val="13"/>
   </w:num>
   <w:num w:numId="5" w16cid:durableId="1495682365">
-    <w:abstractNumId w:val="9"/>
+    <w:abstractNumId w:val="10"/>
   </w:num>
   <w:num w:numId="6" w16cid:durableId="444694071">
     <w:abstractNumId w:val="7"/>
@@ -3023,16 +3294,16 @@
     <w:abstractNumId w:val="0"/>
   </w:num>
   <w:num w:numId="8" w16cid:durableId="1619557684">
-    <w:abstractNumId w:val="13"/>
+    <w:abstractNumId w:val="15"/>
   </w:num>
   <w:num w:numId="9" w16cid:durableId="1916933646">
     <w:abstractNumId w:val="8"/>
   </w:num>
   <w:num w:numId="10" w16cid:durableId="1679889001">
-    <w:abstractNumId w:val="12"/>
+    <w:abstractNumId w:val="14"/>
   </w:num>
   <w:num w:numId="11" w16cid:durableId="1095057628">
-    <w:abstractNumId w:val="10"/>
+    <w:abstractNumId w:val="11"/>
   </w:num>
   <w:num w:numId="12" w16cid:durableId="1667131392">
     <w:abstractNumId w:val="4"/>
@@ -3042,6 +3313,12 @@
   </w:num>
   <w:num w:numId="14" w16cid:durableId="473719784">
     <w:abstractNumId w:val="3"/>
+  </w:num>
+  <w:num w:numId="15" w16cid:durableId="888611531">
+    <w:abstractNumId w:val="12"/>
+  </w:num>
+  <w:num w:numId="16" w16cid:durableId="995451012">
+    <w:abstractNumId w:val="9"/>
   </w:num>
 </w:numbering>
 </file>

</xml_diff>